<commit_message>
maj 05/06/2018 Signed-off-by: DrBlaf <chauveau.aurelien.76@gmail.com>
</commit_message>
<xml_diff>
--- a/Rapport/Lore/2018_E26_SNEC_CHAUVEAUAURELIEN.docx
+++ b/Rapport/Lore/2018_E26_SNEC_CHAUVEAUAURELIEN.docx
@@ -229,7 +229,7 @@
                                 <w:sz w:val="40"/>
                                 <w:szCs w:val="40"/>
                               </w:rPr>
-                              <w:t>La maison du future - Domotique</w:t>
+                              <w:t>La maison du futur - Domotique</w:t>
                             </w:r>
                           </w:p>
                         </w:sdtContent>
@@ -314,7 +314,7 @@
         <w:jc w:val="both"/>
       </w:pPr>
       <w:r>
-        <w:t>1 - Présentation..................................................................................p3</w:t>
+        <w:t>1 - Présentation................................................................................p3</w:t>
       </w:r>
     </w:p>
     <w:p>
@@ -323,7 +323,19 @@
         <w:jc w:val="both"/>
       </w:pPr>
       <w:r>
-        <w:t xml:space="preserve">2 - Les test unitaire............................................................................p5 </w:t>
+        <w:t>2 - Les test</w:t>
+      </w:r>
+      <w:r>
+        <w:t xml:space="preserve">s </w:t>
+      </w:r>
+      <w:r>
+        <w:t>unitaire</w:t>
+      </w:r>
+      <w:r>
+        <w:t>s</w:t>
+      </w:r>
+      <w:r>
+        <w:t xml:space="preserve">......................................................................p5 </w:t>
       </w:r>
     </w:p>
     <w:p>
@@ -333,7 +345,7 @@
       </w:pPr>
       <w:r>
         <w:tab/>
-        <w:t>Le thermomètre...............................................................................p5</w:t>
+        <w:t>Le thermomètre..............................................................................p5</w:t>
       </w:r>
     </w:p>
     <w:p>
@@ -343,7 +355,7 @@
       </w:pPr>
       <w:r>
         <w:tab/>
-        <w:t>L'hygromètre....................................................................................p6</w:t>
+        <w:t>L'hygromètre...................................................................................p6</w:t>
       </w:r>
     </w:p>
     <w:p>
@@ -368,7 +380,13 @@
         <w:t>Carte SD..............................................................</w:t>
       </w:r>
       <w:r>
-        <w:t>..............................p10</w:t>
+        <w:t>.........................</w:t>
+      </w:r>
+      <w:r>
+        <w:t>.</w:t>
+      </w:r>
+      <w:r>
+        <w:t>....p10</w:t>
       </w:r>
     </w:p>
     <w:p>
@@ -381,7 +399,13 @@
         <w:t>Radiateur.............................................................</w:t>
       </w:r>
       <w:r>
-        <w:t>.............................p12</w:t>
+        <w:t>............................</w:t>
+      </w:r>
+      <w:r>
+        <w:t>.</w:t>
+      </w:r>
+      <w:r>
+        <w:t>p12</w:t>
       </w:r>
     </w:p>
     <w:p>
@@ -416,10 +440,16 @@
         <w:jc w:val="both"/>
       </w:pPr>
       <w:r>
-        <w:t>3 - Regroupement des composant...................</w:t>
-      </w:r>
-      <w:r>
-        <w:t>.............................p17</w:t>
+        <w:t>3 - Regroupement des composant</w:t>
+      </w:r>
+      <w:r>
+        <w:t>s</w:t>
+      </w:r>
+      <w:r>
+        <w:t>..................</w:t>
+      </w:r>
+      <w:r>
+        <w:t>............................p17</w:t>
       </w:r>
     </w:p>
     <w:p>
@@ -437,9 +467,6 @@
       <w:r>
         <w:t>p17</w:t>
       </w:r>
-      <w:r>
-        <w:t xml:space="preserve">  </w:t>
-      </w:r>
     </w:p>
     <w:p>
       <w:pPr>
@@ -448,13 +475,7 @@
       </w:pPr>
       <w:r>
         <w:tab/>
-        <w:t>Le thermomètre,</w:t>
-      </w:r>
-      <w:r>
-        <w:t xml:space="preserve"> </w:t>
-      </w:r>
-      <w:r>
-        <w:t>l'hygromètre, capteur de qualité d'air et le radiateur...............................................................................................</w:t>
+        <w:t>Le thermomètre,l'hygromètre, capteur de qualité d'air et le radiateur...............................................................................................</w:t>
       </w:r>
       <w:r>
         <w:t>.</w:t>
@@ -476,7 +497,13 @@
       </w:pPr>
       <w:r>
         <w:tab/>
-        <w:t>Regroupement final des composant......................................</w:t>
+        <w:t>Regroupement final des composant</w:t>
+      </w:r>
+      <w:r>
+        <w:t>s</w:t>
+      </w:r>
+      <w:r>
+        <w:t>....................................</w:t>
       </w:r>
       <w:r>
         <w:t>...</w:t>
@@ -491,7 +518,13 @@
         <w:jc w:val="both"/>
       </w:pPr>
       <w:r>
-        <w:t>4 - Regroupement des différentes partie .....</w:t>
+        <w:t>4 - Regroupement des différentes partie</w:t>
+      </w:r>
+      <w:r>
+        <w:t>s</w:t>
+      </w:r>
+      <w:r>
+        <w:t>.....</w:t>
       </w:r>
       <w:r>
         <w:t>.............................p27</w:t>
@@ -504,15 +537,13 @@
       </w:pPr>
       <w:r>
         <w:tab/>
-        <w:t xml:space="preserve">La bibliothèques </w:t>
-      </w:r>
-      <w:proofErr w:type="spellStart"/>
-      <w:r>
-        <w:t>capteur.h</w:t>
-      </w:r>
-      <w:proofErr w:type="spellEnd"/>
-      <w:r>
-        <w:t>......................................................</w:t>
+        <w:t>La bibliothèque capteur.h................................</w:t>
+      </w:r>
+      <w:r>
+        <w:t>..</w:t>
+      </w:r>
+      <w:r>
+        <w:t>......................</w:t>
       </w:r>
       <w:r>
         <w:t>...</w:t>
@@ -531,15 +562,19 @@
       </w:pPr>
       <w:r>
         <w:tab/>
-        <w:t xml:space="preserve">La bibliothèques </w:t>
-      </w:r>
-      <w:proofErr w:type="spellStart"/>
-      <w:r>
-        <w:t>gestionMaison.h</w:t>
-      </w:r>
-      <w:proofErr w:type="spellEnd"/>
-      <w:r>
-        <w:t>..........................................</w:t>
+        <w:t>La bibliothèque gestionMaison.h...........</w:t>
+      </w:r>
+      <w:r>
+        <w:t>.</w:t>
+      </w:r>
+      <w:r>
+        <w:t>..........</w:t>
+      </w:r>
+      <w:r>
+        <w:t>.</w:t>
+      </w:r>
+      <w:r>
+        <w:t>....................</w:t>
       </w:r>
       <w:r>
         <w:t>....</w:t>
@@ -555,7 +590,13 @@
       </w:pPr>
       <w:r>
         <w:tab/>
-        <w:t>Fonction d'envoie des trames....................................................</w:t>
+        <w:t>Fonction d'envoi des trames..............</w:t>
+      </w:r>
+      <w:r>
+        <w:t>..</w:t>
+      </w:r>
+      <w:r>
+        <w:t>......................................</w:t>
       </w:r>
       <w:r>
         <w:t>..</w:t>
@@ -725,7 +766,43 @@
         <w:tab/>
       </w:r>
       <w:r>
-        <w:t xml:space="preserve">Le projet domotique (la maison du future), consiste à automatiser une maison. Pour cela nous somme 4 étudiants, répartie sur différent aspect du projet. </w:t>
+        <w:t xml:space="preserve">Le projet domotique (la maison du futur), consiste à automatiser une maison. Pour </w:t>
+      </w:r>
+      <w:r>
+        <w:t xml:space="preserve">réaliser </w:t>
+      </w:r>
+      <w:r>
+        <w:t>cela</w:t>
+      </w:r>
+      <w:r>
+        <w:t>,</w:t>
+      </w:r>
+      <w:r>
+        <w:t xml:space="preserve"> nous somme</w:t>
+      </w:r>
+      <w:r>
+        <w:t>s</w:t>
+      </w:r>
+      <w:r>
+        <w:t xml:space="preserve"> 4 étudiants, réparti</w:t>
+      </w:r>
+      <w:r>
+        <w:t>s</w:t>
+      </w:r>
+      <w:r>
+        <w:t xml:space="preserve"> sur différent</w:t>
+      </w:r>
+      <w:r>
+        <w:t>s</w:t>
+      </w:r>
+      <w:r>
+        <w:t xml:space="preserve"> aspect</w:t>
+      </w:r>
+      <w:r>
+        <w:t>s</w:t>
+      </w:r>
+      <w:r>
+        <w:t xml:space="preserve"> du projet. </w:t>
       </w:r>
     </w:p>
     <w:p>
@@ -805,7 +882,13 @@
         <w:t>L'étudiant 1</w:t>
       </w:r>
       <w:r>
-        <w:t xml:space="preserve"> lui se chargera du contrôle des volets, de la lumière et de la partie sécurité qui comprend un capteur de mouvement et de fumer.  </w:t>
+        <w:t xml:space="preserve"> se chargera du contrôle des volets, de la lumière et de la partie sécurité qui comprend un capteur de mouvement et de fum</w:t>
+      </w:r>
+      <w:r>
+        <w:t>ée</w:t>
+      </w:r>
+      <w:r>
+        <w:t xml:space="preserve">.  </w:t>
       </w:r>
     </w:p>
     <w:p>
@@ -822,15 +905,30 @@
         <w:t>L'étudiant 3</w:t>
       </w:r>
       <w:r>
-        <w:t xml:space="preserve"> seras charger de créé un serveur web qui affichera les valeurs envoyé par</w:t>
+        <w:t xml:space="preserve"> sera charg</w:t>
+      </w:r>
+      <w:r>
+        <w:t>é</w:t>
+      </w:r>
+      <w:r>
+        <w:t xml:space="preserve"> de cré</w:t>
+      </w:r>
+      <w:r>
+        <w:t>er</w:t>
+      </w:r>
+      <w:r>
+        <w:t xml:space="preserve"> un serveur web qui affichera les valeurs envoyé</w:t>
+      </w:r>
+      <w:r>
+        <w:t>es</w:t>
+      </w:r>
+      <w:r>
+        <w:t xml:space="preserve"> par</w:t>
       </w:r>
       <w:r>
         <w:t xml:space="preserve"> les</w:t>
       </w:r>
       <w:r>
-        <w:t xml:space="preserve"> </w:t>
-      </w:r>
-      <w:r>
         <w:t>étudiants</w:t>
       </w:r>
       <w:r>
@@ -866,7 +964,16 @@
         <w:t>L'étudiant 4</w:t>
       </w:r>
       <w:r>
-        <w:t xml:space="preserve"> devras créé un application mobil qui permettra de contrôler les actionneurs des </w:t>
+        <w:t xml:space="preserve"> devra cré</w:t>
+      </w:r>
+      <w:r>
+        <w:t>er</w:t>
+      </w:r>
+      <w:r>
+        <w:t>une application mobile</w:t>
+      </w:r>
+      <w:r>
+        <w:t xml:space="preserve"> qui permettra de contrôler les actionneurs des </w:t>
       </w:r>
       <w:r>
         <w:t>étudiant</w:t>
@@ -893,7 +1000,13 @@
         <w:t xml:space="preserve"> et</w:t>
       </w:r>
       <w:r>
-        <w:t xml:space="preserve"> d'afficher les valeurs envoyer par les </w:t>
+        <w:t xml:space="preserve"> d'afficher les valeurs envoy</w:t>
+      </w:r>
+      <w:r>
+        <w:t>ées</w:t>
+      </w:r>
+      <w:r>
+        <w:t xml:space="preserve"> par les </w:t>
       </w:r>
       <w:r>
         <w:t>étudiants</w:t>
@@ -952,29 +1065,31 @@
         <w:t>4</w:t>
       </w:r>
       <w:r>
-        <w:t xml:space="preserve"> aurons une partie commune sur la communication </w:t>
-      </w:r>
-      <w:proofErr w:type="spellStart"/>
-      <w:r>
-        <w:t>bluetooth</w:t>
-      </w:r>
-      <w:proofErr w:type="spellEnd"/>
-      <w:r>
-        <w:t xml:space="preserve"> qui servira à la communication </w:t>
-      </w:r>
-      <w:r>
-        <w:t xml:space="preserve"> </w:t>
-      </w:r>
-      <w:r>
-        <w:t xml:space="preserve">entre la centrale de gestion ( carte </w:t>
-      </w:r>
-      <w:proofErr w:type="spellStart"/>
-      <w:r>
-        <w:t>arduino</w:t>
-      </w:r>
-      <w:proofErr w:type="spellEnd"/>
-      <w:r>
-        <w:t xml:space="preserve"> ), l'application et le serveur web.</w:t>
+        <w:t xml:space="preserve"> auron</w:t>
+      </w:r>
+      <w:r>
+        <w:t>t</w:t>
+      </w:r>
+      <w:r>
+        <w:t xml:space="preserve"> une partie commune sur la communication </w:t>
+      </w:r>
+      <w:r>
+        <w:t>Bluetooth</w:t>
+      </w:r>
+      <w:r>
+        <w:t xml:space="preserve"> qui servira à la </w:t>
+      </w:r>
+      <w:r>
+        <w:t>communication entre</w:t>
+      </w:r>
+      <w:r>
+        <w:t xml:space="preserve"> la centrale de gestion </w:t>
+      </w:r>
+      <w:r>
+        <w:t>(carteArduino)</w:t>
+      </w:r>
+      <w:r>
+        <w:t>, l'application et le serveur web.</w:t>
       </w:r>
     </w:p>
     <w:p>
@@ -1128,7 +1243,16 @@
         <w:t>étudiant 2</w:t>
       </w:r>
       <w:r>
-        <w:t xml:space="preserve">  je suis charger de </w:t>
+        <w:t xml:space="preserve">, </w:t>
+      </w:r>
+      <w:r>
+        <w:t>je suis charg</w:t>
+      </w:r>
+      <w:r>
+        <w:t>é</w:t>
+      </w:r>
+      <w:r>
+        <w:t xml:space="preserve"> de </w:t>
       </w:r>
       <w:r>
         <w:t>l'aspect confort et consommation</w:t>
@@ -1151,31 +1275,44 @@
         <w:t xml:space="preserve"> confort</w:t>
       </w:r>
       <w:r>
-        <w:t xml:space="preserve"> du projet consiste à récupérer plusieurs valeurs, utile au propriétaire, telle que : la température, le taux d'humidité ou encore la qualité de l'air. Nous aurons pour cela différent</w:t>
+        <w:t xml:space="preserve"> du projet consiste à récupérer plusieurs valeurs, utile</w:t>
       </w:r>
       <w:r>
         <w:t>s</w:t>
       </w:r>
       <w:r>
+        <w:t xml:space="preserve"> au propriétaire, telle</w:t>
+      </w:r>
+      <w:r>
+        <w:t>s</w:t>
+      </w:r>
+      <w:r>
+        <w:t xml:space="preserve"> que : la température, le taux d'humidité ou encore la qualité de l'air. Nous aurons pour cela différent</w:t>
+      </w:r>
+      <w:r>
+        <w:t>s</w:t>
+      </w:r>
+      <w:r>
         <w:t xml:space="preserve"> capteur</w:t>
       </w:r>
       <w:r>
         <w:t>s</w:t>
       </w:r>
       <w:r>
-        <w:t xml:space="preserve"> à choisir et à mettre en fonction afin de réaliser cette collecte des valeurs. Nous devrons également, piloter</w:t>
-      </w:r>
-      <w:r>
-        <w:t xml:space="preserve"> </w:t>
+        <w:t xml:space="preserve"> à choisir et à mettre en </w:t>
+      </w:r>
+      <w:r>
+        <w:t>marche</w:t>
+      </w:r>
+      <w:r>
+        <w:t xml:space="preserve"> afin de réaliser cette collecte des valeurs. Nous devrons également piloter</w:t>
       </w:r>
       <w:r>
         <w:t xml:space="preserve">un relais via une carte </w:t>
       </w:r>
-      <w:proofErr w:type="spellStart"/>
-      <w:r>
-        <w:t>arduino</w:t>
-      </w:r>
-      <w:proofErr w:type="spellEnd"/>
+      <w:r>
+        <w:t>Arduino</w:t>
+      </w:r>
       <w:r>
         <w:t>. Ce dernier</w:t>
       </w:r>
@@ -1189,7 +1326,10 @@
         <w:t>un radiateur.</w:t>
       </w:r>
       <w:r>
-        <w:t xml:space="preserve"> Pour automatiser le radiateur nous devrons récupérer une valeur ( la température )</w:t>
+        <w:t xml:space="preserve"> Pour automatiser le radiateur nous devrons récupérer une valeur </w:t>
+      </w:r>
+      <w:r>
+        <w:t>(latempérature)</w:t>
       </w:r>
       <w:r>
         <w:t>,</w:t>
@@ -1198,10 +1338,22 @@
         <w:t xml:space="preserve"> saisie par l'utilisateur, </w:t>
       </w:r>
       <w:r>
-        <w:t>puis nous devrons égalisé la température de la maison à la valeur récupéré</w:t>
-      </w:r>
-      <w:r>
-        <w:t>. Une plage d'hystérésis est donc nécessaire, elle seras de 1°C</w:t>
+        <w:t xml:space="preserve">puis nous devrons </w:t>
+      </w:r>
+      <w:r>
+        <w:t>égaliser</w:t>
+      </w:r>
+      <w:r>
+        <w:t xml:space="preserve"> la température de la maison à la valeur récupéré</w:t>
+      </w:r>
+      <w:r>
+        <w:t>e</w:t>
+      </w:r>
+      <w:r>
+        <w:t>. Une plage d'hystérésis est donc nécessaire, elle sera de 1°C</w:t>
+      </w:r>
+      <w:r>
+        <w:t>.</w:t>
       </w:r>
     </w:p>
     <w:p>
@@ -1211,28 +1363,55 @@
       </w:pPr>
       <w:r>
         <w:tab/>
-        <w:t>Chaque valeur récupéré devras être envoyé</w:t>
-      </w:r>
-      <w:r>
-        <w:t xml:space="preserve"> </w:t>
+        <w:t>Chaque valeur récupéré</w:t>
+      </w:r>
+      <w:r>
+        <w:t>e</w:t>
+      </w:r>
+      <w:r>
+        <w:t xml:space="preserve"> devra être envoyéà</w:t>
+      </w:r>
+      <w:r>
+        <w:t xml:space="preserve"> intervalle régulier au serveur web et </w:t>
       </w:r>
       <w:r>
         <w:t>à</w:t>
       </w:r>
       <w:r>
-        <w:t xml:space="preserve"> intervalle régulier au serveur web et </w:t>
-      </w:r>
-      <w:r>
-        <w:t>à</w:t>
-      </w:r>
-      <w:r>
         <w:t xml:space="preserve"> l'application mobile. La température et</w:t>
       </w:r>
       <w:r>
         <w:t xml:space="preserve"> l'humidité devront être envoyé</w:t>
       </w:r>
       <w:r>
-        <w:t xml:space="preserve"> toute les 5sec et la qualité de l'aire toute les 10 sec.</w:t>
+        <w:t>es</w:t>
+      </w:r>
+      <w:r>
+        <w:t xml:space="preserve"> toute</w:t>
+      </w:r>
+      <w:r>
+        <w:t>s</w:t>
+      </w:r>
+      <w:r>
+        <w:t xml:space="preserve"> les 5sec</w:t>
+      </w:r>
+      <w:r>
+        <w:t xml:space="preserve">ondes </w:t>
+      </w:r>
+      <w:r>
+        <w:t>et la qualité de l'air toute</w:t>
+      </w:r>
+      <w:r>
+        <w:t>s</w:t>
+      </w:r>
+      <w:r>
+        <w:t xml:space="preserve"> les 10 sec</w:t>
+      </w:r>
+      <w:r>
+        <w:t>ondes</w:t>
+      </w:r>
+      <w:r>
+        <w:t>.</w:t>
       </w:r>
     </w:p>
     <w:p>
@@ -1313,7 +1492,19 @@
       </w:pPr>
       <w:r>
         <w:tab/>
-        <w:t>L'aspect consommation d'énergie est aussi à ma charge, pour cela nous avons un compteur d'énergie, une horloge et une carte SD. Tout cela devras nous permettre d'horodat</w:t>
+        <w:t>L'aspect consommation d'énergie est aussi à ma charge</w:t>
+      </w:r>
+      <w:r>
+        <w:t>. P</w:t>
+      </w:r>
+      <w:r>
+        <w:t xml:space="preserve">our </w:t>
+      </w:r>
+      <w:r>
+        <w:t>se faire</w:t>
+      </w:r>
+      <w:r>
+        <w:t xml:space="preserve"> nous avons un compteur d'énergie, une horloge et une carte SD. Tout cela devra nous permettre d'horodat</w:t>
       </w:r>
       <w:r>
         <w:t>er</w:t>
@@ -1325,7 +1516,13 @@
         <w:footnoteReference w:id="2"/>
       </w:r>
       <w:r>
-        <w:t xml:space="preserve"> et de sauvegarder sur une caret SD la consommation en watt par heure. </w:t>
+        <w:t xml:space="preserve"> et de sauvegarder sur une car</w:t>
+      </w:r>
+      <w:r>
+        <w:t>te</w:t>
+      </w:r>
+      <w:r>
+        <w:t xml:space="preserve"> SD la consommation en watt par heure. </w:t>
       </w:r>
       <w:r>
         <w:tab/>
@@ -1347,21 +1544,37 @@
         <w:t>Une partie commune entre l</w:t>
       </w:r>
       <w:r>
-        <w:t>'étudiant 1 et 2, nous charge du regroupe</w:t>
-      </w:r>
-      <w:r>
-        <w:t xml:space="preserve"> nos codes dans une seul carte </w:t>
-      </w:r>
-      <w:proofErr w:type="spellStart"/>
-      <w:r>
-        <w:t>arduino</w:t>
-      </w:r>
-      <w:proofErr w:type="spellEnd"/>
-      <w:r>
-        <w:t xml:space="preserve"> et de créé un objet pour stocker le maximum de valeur utile au bon fonctionnement du projet </w:t>
-      </w:r>
-      <w:r>
-        <w:t>. Le code final devras être lisible, intuitif et donc surtout compréhensible.</w:t>
+        <w:t>'étudiant 1 et 2nous charge d</w:t>
+      </w:r>
+      <w:r>
+        <w:t>e regrouper</w:t>
+      </w:r>
+      <w:r>
+        <w:t xml:space="preserve"> nos codes dans une seul</w:t>
+      </w:r>
+      <w:r>
+        <w:t>e</w:t>
+      </w:r>
+      <w:r>
+        <w:t xml:space="preserve"> carte </w:t>
+      </w:r>
+      <w:r>
+        <w:t>Arduino</w:t>
+      </w:r>
+      <w:r>
+        <w:t xml:space="preserve"> et de cré</w:t>
+      </w:r>
+      <w:r>
+        <w:t>er</w:t>
+      </w:r>
+      <w:r>
+        <w:t xml:space="preserve"> un objet pour stocker le maximum de valeur utile au bon fonctionnement du </w:t>
+      </w:r>
+      <w:r>
+        <w:t>projet.</w:t>
+      </w:r>
+      <w:r>
+        <w:t xml:space="preserve"> Le code final devra être lisible, intuitif et donc surtout compréhensible.</w:t>
       </w:r>
     </w:p>
     <w:p>
@@ -1370,19 +1583,25 @@
       </w:pPr>
       <w:r>
         <w:tab/>
-        <w:t xml:space="preserve">Nous devrons réunir aussi tout les étudiants </w:t>
+        <w:t xml:space="preserve">Nous devrons </w:t>
+      </w:r>
+      <w:r>
+        <w:t xml:space="preserve">aussi </w:t>
+      </w:r>
+      <w:r>
+        <w:t>réunir tou</w:t>
+      </w:r>
+      <w:r>
+        <w:t xml:space="preserve">s </w:t>
+      </w:r>
+      <w:r>
+        <w:t xml:space="preserve">les étudiants </w:t>
       </w:r>
       <w:r>
         <w:t xml:space="preserve">du </w:t>
       </w:r>
       <w:r>
-        <w:t>groupe</w:t>
-      </w:r>
-      <w:r>
-        <w:t>,</w:t>
-      </w:r>
-      <w:r>
-        <w:t xml:space="preserve"> afin de nous mettre d'accord sur </w:t>
+        <w:t xml:space="preserve">groupe afin de nous mettre d'accord sur </w:t>
       </w:r>
       <w:r>
         <w:t>le protocole</w:t>
@@ -1391,10 +1610,13 @@
         <w:t xml:space="preserve"> de</w:t>
       </w:r>
       <w:r>
-        <w:t xml:space="preserve"> la trame de donnée à envoyer au serveur web et à l'application.  </w:t>
-      </w:r>
-      <w:r>
-        <w:t xml:space="preserve"> </w:t>
+        <w:t xml:space="preserve"> la trame de donnée</w:t>
+      </w:r>
+      <w:r>
+        <w:t>s</w:t>
+      </w:r>
+      <w:r>
+        <w:t xml:space="preserve"> à envoyer au serveur web et à l'application.  </w:t>
       </w:r>
     </w:p>
     <w:p>
@@ -1431,9 +1653,6 @@
         <w:t>TRE :</w:t>
       </w:r>
       <w:bookmarkEnd w:id="0"/>
-      <w:r>
-        <w:t xml:space="preserve"> </w:t>
-      </w:r>
     </w:p>
     <w:p>
       <w:pPr>
@@ -1467,9 +1686,6 @@
                     <w:t>Valeur obtenue</w:t>
                   </w:r>
                   <w:bookmarkEnd w:id="1"/>
-                  <w:r>
-                    <w:t xml:space="preserve"> </w:t>
-                  </w:r>
                 </w:p>
               </w:txbxContent>
             </v:textbox>
@@ -1626,9 +1842,6 @@
                     <w:t>Montage</w:t>
                   </w:r>
                   <w:bookmarkEnd w:id="2"/>
-                  <w:r>
-                    <w:t xml:space="preserve"> </w:t>
-                  </w:r>
                 </w:p>
               </w:txbxContent>
             </v:textbox>
@@ -1703,7 +1916,13 @@
       </w:r>
       <w:r>
         <w:tab/>
-        <w:t xml:space="preserve">Le capteur de pression BMP180 étant équiper d'un capteur de température, nous l'avons donc utilisé pour notre projet. J'ai par la suite </w:t>
+        <w:t>Le capteur de pression BMP180 étant équip</w:t>
+      </w:r>
+      <w:r>
+        <w:t>é</w:t>
+      </w:r>
+      <w:r>
+        <w:t xml:space="preserve"> d'un capteur de température, nous l'avons utilisé pour notre projet. J'ai par la suite </w:t>
       </w:r>
       <w:r>
         <w:t>récupéré</w:t>
@@ -1724,7 +1943,13 @@
         <w:t xml:space="preserve"> pour commander le capteur. J'ai</w:t>
       </w:r>
       <w:r>
-        <w:t>, ensuite, relier le BMP180 à</w:t>
+        <w:t>, ensuite, reli</w:t>
+      </w:r>
+      <w:r>
+        <w:t>é</w:t>
+      </w:r>
+      <w:r>
+        <w:t xml:space="preserve"> le BMP180 à</w:t>
       </w:r>
       <w:r>
         <w:t xml:space="preserve"> un</w:t>
@@ -1735,30 +1960,23 @@
       <w:r>
         <w:t xml:space="preserve"> carte </w:t>
       </w:r>
-      <w:proofErr w:type="spellStart"/>
-      <w:r>
-        <w:t>Arduino</w:t>
-      </w:r>
-      <w:proofErr w:type="spellEnd"/>
-      <w:r>
-        <w:t>, créé</w:t>
-      </w:r>
-      <w:r>
-        <w:t xml:space="preserve"> un code simple et inclue la bibliothèque</w:t>
+      <w:r>
+        <w:t>Arduino, créé</w:t>
+      </w:r>
+      <w:r>
+        <w:t xml:space="preserve"> un code simple et inclu</w:t>
+      </w:r>
+      <w:r>
+        <w:t>s</w:t>
+      </w:r>
+      <w:r>
+        <w:t xml:space="preserve"> la bibliothèque</w:t>
       </w:r>
       <w:r>
         <w:t xml:space="preserve"> à mon code pour réaliser des tests. </w:t>
       </w:r>
       <w:r>
-        <w:t xml:space="preserve"> La communication entre la carte </w:t>
-      </w:r>
-      <w:proofErr w:type="spellStart"/>
-      <w:r>
-        <w:t>Arduino</w:t>
-      </w:r>
-      <w:proofErr w:type="spellEnd"/>
-      <w:r>
-        <w:t xml:space="preserve"> et notre capteur se fait par I2C. </w:t>
+        <w:t xml:space="preserve"> La communication entre la carte Arduino et notre capteur se fait par I2C. </w:t>
       </w:r>
     </w:p>
     <w:p>
@@ -1807,22 +2025,31 @@
         <w:t xml:space="preserve"> la chaleur qu'on lui transmet lorsqu'on le touche</w:t>
       </w:r>
       <w:r>
-        <w:t xml:space="preserve"> mais à du mal à la dissipé.</w:t>
-      </w:r>
-      <w:r>
-        <w:t xml:space="preserve"> Il prend très vite 1</w:t>
-      </w:r>
-      <w:r>
-        <w:t xml:space="preserve"> </w:t>
-      </w:r>
-      <w:r>
-        <w:t>degrés en 1</w:t>
-      </w:r>
-      <w:r>
-        <w:t xml:space="preserve"> </w:t>
-      </w:r>
-      <w:r>
-        <w:t>sec jusqu'à 6-7 degrés en 10sec.</w:t>
+        <w:t xml:space="preserve"> mais </w:t>
+      </w:r>
+      <w:r>
+        <w:t>a</w:t>
+      </w:r>
+      <w:r>
+        <w:t xml:space="preserve"> du mal à la dissip</w:t>
+      </w:r>
+      <w:r>
+        <w:t>er.</w:t>
+      </w:r>
+      <w:r>
+        <w:t xml:space="preserve"> Il prend très vite 1degrés en 1sec</w:t>
+      </w:r>
+      <w:r>
+        <w:t xml:space="preserve">onde </w:t>
+      </w:r>
+      <w:r>
+        <w:t>jusqu'à 6-7 degrés en 10</w:t>
+      </w:r>
+      <w:r>
+        <w:t xml:space="preserve"> secondes</w:t>
+      </w:r>
+      <w:r>
+        <w:t>.</w:t>
       </w:r>
     </w:p>
     <w:p>
@@ -1837,9 +2064,6 @@
         <w:t>L'HYGROMÈTRE :</w:t>
       </w:r>
       <w:bookmarkEnd w:id="4"/>
-      <w:r>
-        <w:t xml:space="preserve"> </w:t>
-      </w:r>
       <w:r>
         <w:tab/>
       </w:r>
@@ -1987,7 +2211,19 @@
       </w:r>
       <w:r>
         <w:tab/>
-        <w:t xml:space="preserve">Un hygromètre est un capteur qui sert à mesurer le taux d''humité dans l'aire. Pour cela nous allons </w:t>
+        <w:t>Un hygromètre est un capteur qui sert à mesurer le taux d''humi</w:t>
+      </w:r>
+      <w:r>
+        <w:t>di</w:t>
+      </w:r>
+      <w:r>
+        <w:t xml:space="preserve">té dans l'air. Pour </w:t>
+      </w:r>
+      <w:r>
+        <w:t>se faire</w:t>
+      </w:r>
+      <w:r>
+        <w:t xml:space="preserve"> nous allons </w:t>
       </w:r>
       <w:r>
         <w:t>utiliser</w:t>
@@ -1996,13 +2232,25 @@
         <w:t xml:space="preserve"> le capteur HIH6130 qui sert aussi de thermomètre</w:t>
       </w:r>
       <w:r>
-        <w:t xml:space="preserve"> et une bibliothèque trouver sur GITHUB pour gagner du temps</w:t>
+        <w:t xml:space="preserve"> et une bibliothèque trouv</w:t>
+      </w:r>
+      <w:r>
+        <w:t>ée</w:t>
+      </w:r>
+      <w:r>
+        <w:t xml:space="preserve"> sur GITHUB pour gagner du temps</w:t>
       </w:r>
       <w:r>
         <w:t>.</w:t>
       </w:r>
       <w:r>
-        <w:t xml:space="preserve"> Le HIH6130 mesure le taux d'humidité a +- 5% entre 10% et 90% ainsi que la température entre 5°C et 50°C.  </w:t>
+        <w:t xml:space="preserve"> Le HIH6130 mesure le taux d'humidité a</w:t>
+      </w:r>
+      <w:r>
+        <w:t xml:space="preserve"> plus ou moins</w:t>
+      </w:r>
+      <w:r>
+        <w:t xml:space="preserve"> 5% entre 10% et 90% ainsi que la température entre 5°C et 50°C.  </w:t>
       </w:r>
       <w:r>
         <w:t>Nous allons</w:t>
@@ -2026,7 +2274,13 @@
         <w:t xml:space="preserve"> ne pas cramer notre capteur d'humidité/température</w:t>
       </w:r>
       <w:r>
-        <w:t xml:space="preserve"> avec le bus I2C qui fonctionne en 5V alors que notre HIH6130 reçois du 3,3V.</w:t>
+        <w:t xml:space="preserve"> avec le bus I2C qui fonctionne en 5V alors que notre HIH6130 reçoi</w:t>
+      </w:r>
+      <w:r>
+        <w:t>t</w:t>
+      </w:r>
+      <w:r>
+        <w:t xml:space="preserve"> du 3,3V.</w:t>
       </w:r>
     </w:p>
     <w:p>
@@ -2251,15 +2505,13 @@
       <w:r>
         <w:lastRenderedPageBreak/>
         <w:tab/>
-        <w:t xml:space="preserve">Le convertisseur nous permet de passer de 5V à 3,3V pour passer de la carte </w:t>
-      </w:r>
-      <w:proofErr w:type="spellStart"/>
-      <w:r>
-        <w:t>Arduino</w:t>
-      </w:r>
-      <w:proofErr w:type="spellEnd"/>
-      <w:r>
-        <w:t xml:space="preserve"> au capteur et vis versa.</w:t>
+        <w:t>Le convertisseur nous permet de passer de 5V à 3,3V pour passer de la carte Arduino au capteur et vi</w:t>
+      </w:r>
+      <w:r>
+        <w:t>ce-</w:t>
+      </w:r>
+      <w:r>
+        <w:t>versa.</w:t>
       </w:r>
     </w:p>
     <w:p>
@@ -2350,9 +2602,6 @@
                     <w:t>Valeur obtenue</w:t>
                   </w:r>
                   <w:bookmarkEnd w:id="8"/>
-                  <w:r>
-                    <w:t xml:space="preserve"> </w:t>
-                  </w:r>
                 </w:p>
               </w:txbxContent>
             </v:textbox>
@@ -2456,7 +2705,55 @@
         <w:t>Le</w:t>
       </w:r>
       <w:r>
-        <w:t xml:space="preserve"> code de test unitaire ma permit de vérifiez les valeurs de température du capteur qui sont correct. Nous allons donc plutôt utiliser le HIH6130 pour pouvoir a la fois récupérer la température et le taux d'humidité au lieu d'avoir deux capteurs distinct.</w:t>
+        <w:t xml:space="preserve"> code de test unitaire m</w:t>
+      </w:r>
+      <w:r>
+        <w:t>’</w:t>
+      </w:r>
+      <w:r>
+        <w:t>a permi</w:t>
+      </w:r>
+      <w:r>
+        <w:t xml:space="preserve">s </w:t>
+      </w:r>
+      <w:r>
+        <w:t>de vérifie</w:t>
+      </w:r>
+      <w:r>
+        <w:t xml:space="preserve">r </w:t>
+      </w:r>
+      <w:r>
+        <w:t>les valeurs de température du capteur</w:t>
+      </w:r>
+      <w:r>
+        <w:t>,</w:t>
+      </w:r>
+      <w:r>
+        <w:t xml:space="preserve"> qui sont cor</w:t>
+      </w:r>
+      <w:r>
+        <w:t>rectes</w:t>
+      </w:r>
+      <w:r>
+        <w:t xml:space="preserve">. Nous allons donc plutôt utiliser le HIH6130 pour pouvoir </w:t>
+      </w:r>
+      <w:r>
+        <w:t>à</w:t>
+      </w:r>
+      <w:r>
+        <w:t xml:space="preserve"> la fois récupérer la température et le taux d'humidité</w:t>
+      </w:r>
+      <w:r>
+        <w:t xml:space="preserve">, </w:t>
+      </w:r>
+      <w:r>
+        <w:t xml:space="preserve">au lieu d'avoir </w:t>
+      </w:r>
+      <w:r>
+        <w:t>deux capteurs distincts</w:t>
+      </w:r>
+      <w:r>
+        <w:t>.</w:t>
       </w:r>
       <w:r>
         <w:tab/>
@@ -2640,23 +2937,19 @@
         <w:tab/>
       </w:r>
       <w:r>
-        <w:t xml:space="preserve">Le capteur de qualité d'aire est branché en analogique a la carte </w:t>
-      </w:r>
-      <w:proofErr w:type="spellStart"/>
-      <w:r>
-        <w:t>Arduino</w:t>
-      </w:r>
-      <w:proofErr w:type="spellEnd"/>
-      <w:r>
-        <w:t xml:space="preserve">. On récupère les informations du "Air </w:t>
-      </w:r>
-      <w:proofErr w:type="spellStart"/>
-      <w:r>
-        <w:t>QualitySensor</w:t>
-      </w:r>
-      <w:proofErr w:type="spellEnd"/>
-      <w:r>
-        <w:t>" avec l'aide d'une bibliothèque ajouter a notre programme. Ce dernier nous renvoie 0 (haute pollution),1,2 ou 3(aire pure).</w:t>
+        <w:t xml:space="preserve">Le capteur de qualité d'air est branché en analogique </w:t>
+      </w:r>
+      <w:r>
+        <w:t>à</w:t>
+      </w:r>
+      <w:r>
+        <w:t xml:space="preserve"> la carte Arduino. On récupère les informations du "Air QualitySensor" avec l'aide d'une bibliothèque ajout</w:t>
+      </w:r>
+      <w:r>
+        <w:t>ée à</w:t>
+      </w:r>
+      <w:r>
+        <w:t xml:space="preserve"> notre programme. Ce dernier nous renvoie 0 (haute pollution),1,2 ou 3(air pur).</w:t>
       </w:r>
     </w:p>
     <w:p>
@@ -2705,9 +2998,6 @@
                     <w:t>Valeur obtenue</w:t>
                   </w:r>
                   <w:bookmarkEnd w:id="14"/>
-                  <w:r>
-                    <w:t xml:space="preserve"> </w:t>
-                  </w:r>
                 </w:p>
               </w:txbxContent>
             </v:textbox>
@@ -2996,19 +3286,11 @@
         </w:rPr>
         <w:tab/>
       </w:r>
-      <w:proofErr w:type="spellStart"/>
-      <w:r>
-        <w:rPr>
-          <w:lang w:eastAsia="fr-FR"/>
-        </w:rPr>
-        <w:t>Rs</w:t>
-      </w:r>
-      <w:proofErr w:type="spellEnd"/>
-      <w:r>
-        <w:rPr>
-          <w:lang w:eastAsia="fr-FR"/>
-        </w:rPr>
-        <w:t xml:space="preserve"> </w:t>
+      <w:r>
+        <w:rPr>
+          <w:lang w:eastAsia="fr-FR"/>
+        </w:rPr>
+        <w:t xml:space="preserve">Rs </w:t>
       </w:r>
       <w:r>
         <w:rPr>
@@ -3038,7 +3320,13 @@
         <w:rPr>
           <w:lang w:eastAsia="fr-FR"/>
         </w:rPr>
-        <w:t xml:space="preserve">du capteur à l'air propre. Toutes les valeur </w:t>
+        <w:t xml:space="preserve">du capteur à l'air propre. </w:t>
+      </w:r>
+      <w:r>
+        <w:rPr>
+          <w:lang w:eastAsia="fr-FR"/>
+        </w:rPr>
+        <w:t>Toutes les valeurs</w:t>
       </w:r>
       <w:r>
         <w:rPr>
@@ -3056,7 +3344,19 @@
         <w:rPr>
           <w:lang w:eastAsia="fr-FR"/>
         </w:rPr>
-        <w:t>terminés dans des conditions de test standard.</w:t>
+        <w:t>terminé</w:t>
+      </w:r>
+      <w:r>
+        <w:rPr>
+          <w:lang w:eastAsia="fr-FR"/>
+        </w:rPr>
+        <w:t>e</w:t>
+      </w:r>
+      <w:r>
+        <w:rPr>
+          <w:lang w:eastAsia="fr-FR"/>
+        </w:rPr>
+        <w:t>s dans des conditions de test standard.</w:t>
       </w:r>
     </w:p>
     <w:p>
@@ -3150,38 +3450,40 @@
         <w:t xml:space="preserve">La carte SD nous servira à sauvegarder </w:t>
       </w:r>
       <w:r>
-        <w:t>les données</w:t>
-      </w:r>
-      <w:r>
-        <w:t xml:space="preserve"> du compteur d'énergie. Pour cela il ma fallut apprendre à lire et a écrire dans une carte SD via une carte </w:t>
-      </w:r>
-      <w:proofErr w:type="spellStart"/>
-      <w:r>
-        <w:t>Arduino</w:t>
-      </w:r>
-      <w:proofErr w:type="spellEnd"/>
-      <w:r>
-        <w:t xml:space="preserve">. Un article de </w:t>
-      </w:r>
-      <w:proofErr w:type="spellStart"/>
+        <w:t>les donné</w:t>
+      </w:r>
+      <w:r>
+        <w:t>e</w:t>
+      </w:r>
+      <w:r>
+        <w:t>s</w:t>
+      </w:r>
+      <w:r>
+        <w:t xml:space="preserve"> du compteur d'énergie. Pour cela il m</w:t>
+      </w:r>
+      <w:r>
+        <w:t>’</w:t>
+      </w:r>
+      <w:r>
+        <w:t xml:space="preserve">a </w:t>
+      </w:r>
+      <w:r>
+        <w:t>fallu apprendre</w:t>
+      </w:r>
+      <w:r>
+        <w:t xml:space="preserve"> à lire et </w:t>
+      </w:r>
+      <w:r>
+        <w:t>à</w:t>
+      </w:r>
+      <w:r>
+        <w:t xml:space="preserve"> écrire dans une carte SD via une carte Arduino. Un article de </w:t>
+      </w:r>
       <w:r>
         <w:rPr>
           <w:rStyle w:val="Titredulivre"/>
         </w:rPr>
-        <w:t>Hackable</w:t>
-      </w:r>
-      <w:proofErr w:type="spellEnd"/>
-      <w:r>
-        <w:rPr>
-          <w:rStyle w:val="Titredulivre"/>
-        </w:rPr>
-        <w:t xml:space="preserve"> magazine</w:t>
-      </w:r>
-      <w:r>
-        <w:rPr>
-          <w:rStyle w:val="Titredulivre"/>
-        </w:rPr>
-        <w:t xml:space="preserve"> </w:t>
+        <w:t>Hackable magazine</w:t>
       </w:r>
       <w:r>
         <w:t xml:space="preserve">a </w:t>
@@ -3190,13 +3492,7 @@
         <w:t xml:space="preserve">fait un tutoriel à ce sujet, j'ai donc </w:t>
       </w:r>
       <w:r>
-        <w:t>suivi</w:t>
-      </w:r>
-      <w:r>
-        <w:t xml:space="preserve"> </w:t>
-      </w:r>
-      <w:r>
-        <w:t>le tutoriel</w:t>
+        <w:t>suivile tutoriel</w:t>
       </w:r>
       <w:r>
         <w:t xml:space="preserve"> afin de réaliser mon objectif.  </w:t>
@@ -3214,35 +3510,19 @@
         <w:t xml:space="preserve"> relier la carte S</w:t>
       </w:r>
       <w:r>
-        <w:t xml:space="preserve">D à la carte </w:t>
-      </w:r>
-      <w:proofErr w:type="spellStart"/>
-      <w:r>
-        <w:t>Arduino</w:t>
-      </w:r>
-      <w:proofErr w:type="spellEnd"/>
-      <w:r>
-        <w:t xml:space="preserve">, nous </w:t>
+        <w:t xml:space="preserve">D à la carte Arduino, nous </w:t>
       </w:r>
       <w:r>
         <w:t>avons</w:t>
       </w:r>
       <w:r>
-        <w:t xml:space="preserve"> donc pour cela</w:t>
-      </w:r>
-      <w:r>
-        <w:t xml:space="preserve"> utilisé </w:t>
-      </w:r>
-      <w:r>
-        <w:t>un "</w:t>
-      </w:r>
-      <w:proofErr w:type="spellStart"/>
-      <w:r>
-        <w:t>MicroSDcard</w:t>
-      </w:r>
-      <w:proofErr w:type="spellEnd"/>
-      <w:r>
-        <w:t xml:space="preserve"> Adapter</w:t>
+        <w:t xml:space="preserve"> donc </w:t>
+      </w:r>
+      <w:r>
+        <w:t xml:space="preserve">utilisé </w:t>
+      </w:r>
+      <w:r>
+        <w:t>un "MicroSDcard Adapter</w:t>
       </w:r>
       <w:r>
         <w:t>"</w:t>
@@ -3503,9 +3783,6 @@
                     <w:t>Valeur obtenue</w:t>
                   </w:r>
                   <w:bookmarkEnd w:id="18"/>
-                  <w:r>
-                    <w:t xml:space="preserve"> </w:t>
-                  </w:r>
                 </w:p>
               </w:txbxContent>
             </v:textbox>
@@ -3786,7 +4063,7 @@
           <w:b/>
           <w:color w:val="FF0000"/>
         </w:rPr>
-        <w:t>11  toto.txt</w:t>
+        <w:t>11 toto.txt</w:t>
       </w:r>
       <w:r>
         <w:t xml:space="preserve"> : 11 correspond au nombre d'octet dans le fichier nommé </w:t>
@@ -3812,12 +4089,9 @@
       <w:bookmarkStart w:id="19" w:name="_Toc514760511"/>
       <w:r>
         <w:lastRenderedPageBreak/>
-        <w:t>LE RADIATEURS :</w:t>
+        <w:t>LE RADIATEUR :</w:t>
       </w:r>
       <w:bookmarkEnd w:id="19"/>
-      <w:r>
-        <w:t xml:space="preserve"> </w:t>
-      </w:r>
     </w:p>
     <w:p>
       <w:pPr>
@@ -3895,15 +4169,19 @@
       </w:r>
       <w:r>
         <w:tab/>
-        <w:t xml:space="preserve">Pour contrôler le radiateur avec une carte </w:t>
-      </w:r>
-      <w:proofErr w:type="spellStart"/>
-      <w:r>
-        <w:t>Arduino</w:t>
-      </w:r>
-      <w:proofErr w:type="spellEnd"/>
-      <w:r>
-        <w:t xml:space="preserve"> il nous faut un relais qui nous permettre de contrôler avec le 5V de la carte, le radiateur qui est alimenter en 230V sur le réseaux EDF.  </w:t>
+        <w:t>Pour contrôler le radiateur avec une carte Arduino</w:t>
+      </w:r>
+      <w:r>
+        <w:t>,</w:t>
+      </w:r>
+      <w:r>
+        <w:t xml:space="preserve"> il nous faut un relais qui nous permettre de contrôler avec le 5V de la carte, le radiateur qui est aliment</w:t>
+      </w:r>
+      <w:r>
+        <w:t>é</w:t>
+      </w:r>
+      <w:r>
+        <w:t xml:space="preserve"> en 230V sur le réseau EDF.  </w:t>
       </w:r>
       <w:r>
         <w:tab/>
@@ -3957,7 +4235,28 @@
       </w:r>
       <w:r>
         <w:tab/>
-        <w:t>Le schéma si dessus nous montre comment est relier la carte au CMS qui permette de contrôler le relais.</w:t>
+        <w:t xml:space="preserve">Le schéma </w:t>
+      </w:r>
+      <w:r>
+        <w:t>ci-dessus</w:t>
+      </w:r>
+      <w:r>
+        <w:t xml:space="preserve"> nous montre comment est reli</w:t>
+      </w:r>
+      <w:r>
+        <w:t>ée</w:t>
+      </w:r>
+      <w:r>
+        <w:t xml:space="preserve"> la carte au</w:t>
+      </w:r>
+      <w:r>
+        <w:t>x</w:t>
+      </w:r>
+      <w:r>
+        <w:t xml:space="preserve"> CMS</w:t>
+      </w:r>
+      <w:r>
+        <w:t>, carte qui permet de contrôler le relais.</w:t>
       </w:r>
     </w:p>
     <w:p>
@@ -4314,9 +4613,6 @@
                     <w:t>Valeur sur l'interface</w:t>
                   </w:r>
                   <w:bookmarkEnd w:id="22"/>
-                  <w:r>
-                    <w:t xml:space="preserve">  </w:t>
-                  </w:r>
                 </w:p>
               </w:txbxContent>
             </v:textbox>
@@ -4522,9 +4818,6 @@
                     <w:t>Valeur obtenue</w:t>
                   </w:r>
                   <w:bookmarkEnd w:id="25"/>
-                  <w:r>
-                    <w:t xml:space="preserve"> </w:t>
-                  </w:r>
                 </w:p>
               </w:txbxContent>
             </v:textbox>
@@ -4780,21 +5073,25 @@
       </w:r>
       <w:r>
         <w:tab/>
-        <w:t xml:space="preserve">Le module RTC est un module qui permet de gérer l'heure, même quand le système n'est pas sous tension grâce a une petite pile. Pour le faire fonctionner j'ai fait appel à une bibliothèque sur </w:t>
-      </w:r>
-      <w:proofErr w:type="spellStart"/>
-      <w:r>
-        <w:t>GitHUB</w:t>
-      </w:r>
-      <w:proofErr w:type="spellEnd"/>
-      <w:r>
-        <w:t xml:space="preserve">. Avec les méthodes j'ai donc créé un mini programme </w:t>
+        <w:t xml:space="preserve">Le module RTC est un module qui permet de gérer l'heure, même quand le système n'est pas sous tension grâce a une petite pile. Pour le faire fonctionner j'ai </w:t>
+      </w:r>
+      <w:r>
+        <w:t>fait</w:t>
+      </w:r>
+      <w:r>
+        <w:t xml:space="preserve"> appel à une bibliothèque sur GitHUB. Avec les méthodes j'ai donc créé un mini programme </w:t>
       </w:r>
       <w:r>
         <w:t>donnant l’heure</w:t>
       </w:r>
       <w:r>
-        <w:t xml:space="preserve"> qui nous servira pour l'horodatage de donné de consommation. </w:t>
+        <w:t xml:space="preserve"> qui nous servira pour l'horodatage de donné</w:t>
+      </w:r>
+      <w:r>
+        <w:t>es</w:t>
+      </w:r>
+      <w:r>
+        <w:t xml:space="preserve"> de consommation. </w:t>
       </w:r>
     </w:p>
     <w:p>
@@ -4941,15 +5238,7 @@
         <w:t>va</w:t>
       </w:r>
       <w:r>
-        <w:t xml:space="preserve"> consommer. Il délivrera une impulsion tout les 100Wh que nous allons récupérer avec la carte </w:t>
-      </w:r>
-      <w:proofErr w:type="spellStart"/>
-      <w:r>
-        <w:t>Arduino</w:t>
-      </w:r>
-      <w:proofErr w:type="spellEnd"/>
-      <w:r>
-        <w:t xml:space="preserve">. </w:t>
+        <w:t xml:space="preserve"> consommer. Il délivrera une impulsion tout les 100Wh que nous allons récupérer avec la carte Arduino. </w:t>
       </w:r>
     </w:p>
     <w:p>
@@ -4960,7 +5249,25 @@
         <w:tab/>
       </w:r>
       <w:r>
-        <w:t>J'ai pour cela utiliser la pin 2 de la carte car elle est la seul pin avec la numéro 3 a posséder une interruption</w:t>
+        <w:t>J'ai pour cela utilis</w:t>
+      </w:r>
+      <w:r>
+        <w:t>é</w:t>
+      </w:r>
+      <w:r>
+        <w:t xml:space="preserve"> la pin 2 de la carte car elle est la seul</w:t>
+      </w:r>
+      <w:r>
+        <w:t>e</w:t>
+      </w:r>
+      <w:r>
+        <w:t xml:space="preserve"> pin avec la numéro 3 </w:t>
+      </w:r>
+      <w:r>
+        <w:t>à</w:t>
+      </w:r>
+      <w:r>
+        <w:t xml:space="preserve"> posséder une interruption</w:t>
       </w:r>
       <w:r>
         <w:t xml:space="preserve"> externe</w:t>
@@ -5188,16 +5495,43 @@
         <w:t>ms</w:t>
       </w:r>
       <w:r>
-        <w:t xml:space="preserve"> se qui correspond a la moitié de la durée de l'impulsion générer par le compteur en suite on revérifie l'état de la broche. Cette opération nous permet </w:t>
+        <w:t>,c</w:t>
+      </w:r>
+      <w:r>
+        <w:t xml:space="preserve">e qui correspond </w:t>
+      </w:r>
+      <w:r>
+        <w:t>à</w:t>
+      </w:r>
+      <w:r>
+        <w:t xml:space="preserve"> la moitié de la durée de l'impulsion génér</w:t>
+      </w:r>
+      <w:r>
+        <w:t>ée</w:t>
+      </w:r>
+      <w:r>
+        <w:t xml:space="preserve"> par le compteur</w:t>
+      </w:r>
+      <w:r>
+        <w:t>. En</w:t>
+      </w:r>
+      <w:r>
+        <w:t>suite</w:t>
+      </w:r>
+      <w:r>
+        <w:t>,</w:t>
+      </w:r>
+      <w:r>
+        <w:t xml:space="preserve"> on revérifie l'état de la broche. Cette opération nous permet </w:t>
       </w:r>
       <w:r>
         <w:t>d'éliminer</w:t>
       </w:r>
       <w:r>
-        <w:t xml:space="preserve"> </w:t>
-      </w:r>
-      <w:r>
-        <w:t>les parasites lié aux</w:t>
+        <w:t>les parasites liés</w:t>
+      </w:r>
+      <w:r>
+        <w:t xml:space="preserve"> aux</w:t>
       </w:r>
       <w:r>
         <w:t xml:space="preserve"> perturbations électriques</w:t>
@@ -5286,7 +5620,13 @@
         <w:t>l’oscilloscope, l’impulsion</w:t>
       </w:r>
       <w:r>
-        <w:t xml:space="preserve"> généré par le compteur électrique :  </w:t>
+        <w:t xml:space="preserve"> généré</w:t>
+      </w:r>
+      <w:r>
+        <w:t>e</w:t>
+      </w:r>
+      <w:r>
+        <w:t xml:space="preserve"> par le compteur électrique :  </w:t>
       </w:r>
     </w:p>
     <w:p>
@@ -5547,7 +5887,37 @@
       </w:pPr>
       <w:r>
         <w:tab/>
-        <w:t>Maintenant que tout les teste unitaire son fait nous pouvons regrouper les composant sur une seul carte et les codes dans un seul fichier.</w:t>
+        <w:t xml:space="preserve">Maintenant que </w:t>
+      </w:r>
+      <w:r>
+        <w:t>tous les tests unitaires</w:t>
+      </w:r>
+      <w:r>
+        <w:t xml:space="preserve"> son</w:t>
+      </w:r>
+      <w:r>
+        <w:t>t</w:t>
+      </w:r>
+      <w:r>
+        <w:t xml:space="preserve"> fait</w:t>
+      </w:r>
+      <w:r>
+        <w:t>s,</w:t>
+      </w:r>
+      <w:r>
+        <w:t xml:space="preserve"> nous pouvons regrouper les composant</w:t>
+      </w:r>
+      <w:r>
+        <w:t>s</w:t>
+      </w:r>
+      <w:r>
+        <w:t xml:space="preserve"> sur une seul</w:t>
+      </w:r>
+      <w:r>
+        <w:t>e</w:t>
+      </w:r>
+      <w:r>
+        <w:t xml:space="preserve"> carte et les codes dans un seul fichier.</w:t>
       </w:r>
     </w:p>
     <w:p>
@@ -5582,7 +5952,13 @@
       </w:r>
       <w:bookmarkStart w:id="32" w:name="_Toc514760523"/>
       <w:r>
-        <w:t>LA CARTE SSD, LE MODUL RTC ET LE COMP</w:t>
+        <w:t>LA CARTE SSD, LE MODUL</w:t>
+      </w:r>
+      <w:r>
+        <w:t>E</w:t>
+      </w:r>
+      <w:r>
+        <w:t xml:space="preserve"> RTC ET LE COMP</w:t>
       </w:r>
       <w:r>
         <w:t>TEUR É</w:t>
@@ -5591,9 +5967,6 @@
         <w:t>LECTRIQUE :</w:t>
       </w:r>
       <w:bookmarkEnd w:id="32"/>
-      <w:r>
-        <w:t xml:space="preserve"> </w:t>
-      </w:r>
     </w:p>
     <w:p>
       <w:pPr>
@@ -6202,15 +6575,28 @@
               <w:txbxContent>
                 <w:p>
                   <w:r>
-                    <w:t xml:space="preserve">Une des utilités d’exécuter le programme d’interruption dans le </w:t>
+                    <w:t xml:space="preserve">L’un des avantages </w:t>
                   </w:r>
-                  <w:proofErr w:type="spellStart"/>
                   <w:r>
-                    <w:t>loop</w:t>
+                    <w:t xml:space="preserve">d’exécuter le programme d’interruption dans le loop </w:t>
                   </w:r>
-                  <w:proofErr w:type="spellEnd"/>
                   <w:r>
-                    <w:t xml:space="preserve">, est que cela évite les conflits d’interruption. Car la bibliothéque qui nous sert à horodater utilise aussi une interruption, donc si nous avions exécuté la fonction horodatage dans le programme d’interruption il y aurais eu conflit d’interruption (une interruption dans une interruption).   </w:t>
+                    <w:t>est que nous évitons les conflits d’interruption, c</w:t>
+                  </w:r>
+                  <w:r>
+                    <w:t>ar la biblioth</w:t>
+                  </w:r>
+                  <w:r>
+                    <w:t>è</w:t>
+                  </w:r>
+                  <w:r>
+                    <w:t>que qui nous sert à horodater utilise aussi une interruption, donc si nous avions exécuté la fonction horodatage dans le programme d’interruption il y aurai</w:t>
+                  </w:r>
+                  <w:r>
+                    <w:t>t</w:t>
+                  </w:r>
+                  <w:r>
+                    <w:t xml:space="preserve"> eu conflit d’interruption (une interruption dans une interruption).   </w:t>
                   </w:r>
                 </w:p>
               </w:txbxContent>
@@ -6507,13 +6893,19 @@
       </w:pPr>
       <w:r>
         <w:tab/>
-        <w:t>Dans cette partie nous avons regroupé tout se qui concerne l'horodatage de la consommation électrique. Le compteur crée un</w:t>
+        <w:t xml:space="preserve">Dans cette partie nous avons regroupé tout </w:t>
+      </w:r>
+      <w:r>
+        <w:t>c</w:t>
+      </w:r>
+      <w:r>
+        <w:t>e qui concerne l'horodatage de la consommation électrique. Le compteur crée un</w:t>
       </w:r>
       <w:r>
         <w:t>e</w:t>
       </w:r>
       <w:r>
-        <w:t xml:space="preserve"> impulsion à la quelle on ajoute un</w:t>
+        <w:t xml:space="preserve"> impulsion à laquelle on ajoute un</w:t>
       </w:r>
       <w:r>
         <w:t>e</w:t>
@@ -6525,15 +6917,7 @@
         <w:t>sauvegardée</w:t>
       </w:r>
       <w:r>
-        <w:t xml:space="preserve"> sur une carte SD dans un fichier texte (.</w:t>
-      </w:r>
-      <w:proofErr w:type="spellStart"/>
-      <w:r>
-        <w:t>txt</w:t>
-      </w:r>
-      <w:proofErr w:type="spellEnd"/>
-      <w:r>
-        <w:t>).</w:t>
+        <w:t xml:space="preserve"> sur une carte SD dans un fichier texte (.txt).</w:t>
       </w:r>
     </w:p>
     <w:p>
@@ -6550,10 +6934,28 @@
       <w:bookmarkStart w:id="39" w:name="_Toc514760531"/>
       <w:r>
         <w:lastRenderedPageBreak/>
-        <w:t>LE TERMOMÉTRE, l'HY</w:t>
-      </w:r>
-      <w:r>
-        <w:t>GROMÉTRE, LE CAPTEUR DE QUALITE</w:t>
+        <w:t>LE T</w:t>
+      </w:r>
+      <w:r>
+        <w:t>H</w:t>
+      </w:r>
+      <w:r>
+        <w:t>ERMOM</w:t>
+      </w:r>
+      <w:r>
+        <w:t>E</w:t>
+      </w:r>
+      <w:r>
+        <w:t>TRE, l'HY</w:t>
+      </w:r>
+      <w:r>
+        <w:t>GROM</w:t>
+      </w:r>
+      <w:r>
+        <w:t>E</w:t>
+      </w:r>
+      <w:r>
+        <w:t>TRE, LE CAPTEUR DE QUALITE</w:t>
       </w:r>
       <w:r>
         <w:t xml:space="preserve"> D'AIR ET LE RELAIS :</w:t>
@@ -7432,8 +7834,16 @@
                     <w:pStyle w:val="Titre2"/>
                   </w:pPr>
                   <w:bookmarkStart w:id="48" w:name="_Toc514760540"/>
+                  <w:proofErr w:type="spellStart"/>
                   <w:r>
-                    <w:t>capteur.h du regroupement</w:t>
+                    <w:t>Capteur</w:t>
+                  </w:r>
+                  <w:r>
+                    <w:t>.h</w:t>
+                  </w:r>
+                  <w:proofErr w:type="spellEnd"/>
+                  <w:r>
+                    <w:t xml:space="preserve"> du regroupement</w:t>
                   </w:r>
                   <w:bookmarkEnd w:id="48"/>
                 </w:p>
@@ -7730,8 +8140,16 @@
                     <w:pStyle w:val="Titre2"/>
                   </w:pPr>
                   <w:bookmarkStart w:id="50" w:name="_Toc514760542"/>
+                  <w:proofErr w:type="spellStart"/>
                   <w:r>
-                    <w:t>capteur.h du regroupement</w:t>
+                    <w:t>Capteur</w:t>
+                  </w:r>
+                  <w:r>
+                    <w:t>.h</w:t>
+                  </w:r>
+                  <w:proofErr w:type="spellEnd"/>
+                  <w:r>
+                    <w:t xml:space="preserve"> du regroupement</w:t>
                   </w:r>
                   <w:bookmarkEnd w:id="50"/>
                 </w:p>
@@ -7760,13 +8178,25 @@
       </w:pPr>
       <w:r>
         <w:tab/>
-        <w:t xml:space="preserve">Ici nous avons regroupé les capteurs, et actionneurs de la partie confort. On y récupère la température(°C), le taux </w:t>
+        <w:t>Ici</w:t>
+      </w:r>
+      <w:r>
+        <w:t>,</w:t>
+      </w:r>
+      <w:r>
+        <w:t xml:space="preserve"> nous avons regroupé les capteurs et actionneurs de la partie confort. On y récupère la température(°C), le taux </w:t>
       </w:r>
       <w:r>
         <w:t>d’humidité (</w:t>
       </w:r>
       <w:r>
-        <w:t xml:space="preserve">%), la qualité de l'aire et on contrôle le relai qui agira sur le radiateur. </w:t>
+        <w:t>%), la qualité de l'air et on contrôle le relai</w:t>
+      </w:r>
+      <w:r>
+        <w:t>s</w:t>
+      </w:r>
+      <w:r>
+        <w:t xml:space="preserve"> qui agira sur le radiateur. </w:t>
       </w:r>
     </w:p>
     <w:p>
@@ -7809,9 +8239,6 @@
         <w:t xml:space="preserve"> :</w:t>
       </w:r>
       <w:bookmarkEnd w:id="51"/>
-      <w:r>
-        <w:t xml:space="preserve"> </w:t>
-      </w:r>
     </w:p>
     <w:p>
       <w:pPr>
@@ -7918,7 +8345,13 @@
         <w:t>ensuite</w:t>
       </w:r>
       <w:r>
-        <w:t xml:space="preserve"> regroupée les code</w:t>
+        <w:t xml:space="preserve"> regroup</w:t>
+      </w:r>
+      <w:r>
+        <w:t>er</w:t>
+      </w:r>
+      <w:r>
+        <w:t xml:space="preserve"> les code</w:t>
       </w:r>
       <w:r>
         <w:t>s</w:t>
@@ -8032,7 +8465,13 @@
         <w:jc w:val="both"/>
       </w:pPr>
       <w:r>
-        <w:t xml:space="preserve">Lors du branchement du module SD nous avons changer de </w:t>
+        <w:t>Lors du branchement du module SD nous avons chang</w:t>
+      </w:r>
+      <w:r>
+        <w:t>é</w:t>
+      </w:r>
+      <w:r>
+        <w:t xml:space="preserve"> de </w:t>
       </w:r>
       <w:r>
         <w:rPr>
@@ -8052,101 +8491,81 @@
           <w:lang w:val="en-US"/>
         </w:rPr>
       </w:pPr>
-      <w:proofErr w:type="spellStart"/>
       <w:r>
         <w:rPr>
           <w:b/>
           <w:color w:val="0070C0"/>
           <w:lang w:val="en-US"/>
         </w:rPr>
-        <w:t>Arduino</w:t>
-      </w:r>
-      <w:proofErr w:type="spellEnd"/>
+        <w:t>Arduino UNO</w:t>
+      </w:r>
+      <w:r>
+        <w:rPr>
+          <w:lang w:val="en-US"/>
+        </w:rPr>
+        <w:t xml:space="preserve"> : MOSI = </w:t>
+      </w:r>
+      <w:r>
+        <w:rPr>
+          <w:color w:val="00B050"/>
+          <w:lang w:val="en-US"/>
+        </w:rPr>
+        <w:t xml:space="preserve">11 </w:t>
+      </w:r>
+      <w:r>
+        <w:rPr>
+          <w:lang w:val="en-US"/>
+        </w:rPr>
+        <w:t xml:space="preserve">/ MISO = </w:t>
+      </w:r>
+      <w:r>
+        <w:rPr>
+          <w:color w:val="00B050"/>
+          <w:lang w:val="en-US"/>
+        </w:rPr>
+        <w:t>12</w:t>
+      </w:r>
+      <w:r>
+        <w:rPr>
+          <w:lang w:val="en-US"/>
+        </w:rPr>
+        <w:t xml:space="preserve"> / SCK = </w:t>
+      </w:r>
+      <w:r>
+        <w:rPr>
+          <w:color w:val="00B050"/>
+          <w:lang w:val="en-US"/>
+        </w:rPr>
+        <w:t>13</w:t>
+      </w:r>
+      <w:r>
+        <w:rPr>
+          <w:lang w:val="en-US"/>
+        </w:rPr>
+        <w:t xml:space="preserve"> / SS = </w:t>
+      </w:r>
+      <w:r>
+        <w:rPr>
+          <w:color w:val="00B050"/>
+          <w:lang w:val="en-US"/>
+        </w:rPr>
+        <w:t>10</w:t>
+      </w:r>
+    </w:p>
+    <w:p>
+      <w:pPr>
+        <w:jc w:val="both"/>
+        <w:rPr>
+          <w:lang w:val="en-US"/>
+        </w:rPr>
+      </w:pPr>
       <w:r>
         <w:rPr>
           <w:b/>
           <w:color w:val="0070C0"/>
           <w:lang w:val="en-US"/>
         </w:rPr>
-        <w:t xml:space="preserve"> UNO</w:t>
-      </w:r>
-      <w:r>
-        <w:rPr>
-          <w:lang w:val="en-US"/>
-        </w:rPr>
-        <w:t xml:space="preserve"> : MOSI = </w:t>
-      </w:r>
-      <w:r>
-        <w:rPr>
-          <w:color w:val="00B050"/>
-          <w:lang w:val="en-US"/>
-        </w:rPr>
-        <w:t xml:space="preserve">11 </w:t>
-      </w:r>
-      <w:r>
-        <w:rPr>
-          <w:lang w:val="en-US"/>
-        </w:rPr>
-        <w:t xml:space="preserve">/ MISO = </w:t>
-      </w:r>
-      <w:r>
-        <w:rPr>
-          <w:color w:val="00B050"/>
-          <w:lang w:val="en-US"/>
-        </w:rPr>
-        <w:t>12</w:t>
-      </w:r>
-      <w:r>
-        <w:rPr>
-          <w:lang w:val="en-US"/>
-        </w:rPr>
-        <w:t xml:space="preserve"> / SCK = </w:t>
-      </w:r>
-      <w:r>
-        <w:rPr>
-          <w:color w:val="00B050"/>
-          <w:lang w:val="en-US"/>
-        </w:rPr>
-        <w:t>13</w:t>
-      </w:r>
-      <w:r>
-        <w:rPr>
-          <w:lang w:val="en-US"/>
-        </w:rPr>
-        <w:t xml:space="preserve"> / SS = </w:t>
-      </w:r>
-      <w:r>
-        <w:rPr>
-          <w:color w:val="00B050"/>
-          <w:lang w:val="en-US"/>
-        </w:rPr>
-        <w:t>10</w:t>
-      </w:r>
-    </w:p>
-    <w:p>
-      <w:pPr>
-        <w:jc w:val="both"/>
-        <w:rPr>
-          <w:lang w:val="en-US"/>
-        </w:rPr>
-      </w:pPr>
-      <w:proofErr w:type="spellStart"/>
-      <w:r>
-        <w:rPr>
-          <w:b/>
-          <w:color w:val="0070C0"/>
-          <w:lang w:val="en-US"/>
-        </w:rPr>
-        <w:t>Arduino</w:t>
-      </w:r>
-      <w:proofErr w:type="spellEnd"/>
-      <w:r>
-        <w:rPr>
-          <w:b/>
-          <w:color w:val="0070C0"/>
-          <w:lang w:val="en-US"/>
-        </w:rPr>
-        <w:t xml:space="preserve"> MEGA</w:t>
+        <w:t>Arduino MEGA</w:t>
       </w:r>
       <w:r>
         <w:rPr>
@@ -8222,15 +8641,7 @@
               <w:txbxContent>
                 <w:p>
                   <w:r>
-                    <w:t xml:space="preserve">Ici nous paramétrons un </w:t>
-                  </w:r>
-                  <w:proofErr w:type="spellStart"/>
-                  <w:r>
-                    <w:t>timer</w:t>
-                  </w:r>
-                  <w:proofErr w:type="spellEnd"/>
-                  <w:r>
-                    <w:t xml:space="preserve"> qui nous permettra de récupérer les valeurs et états de nos capteurs et actionneurs.  </w:t>
+                    <w:t xml:space="preserve">Ici nous paramétrons un timer qui nous permettra de récupérer les valeurs et états de nos capteurs et actionneurs.  </w:t>
                   </w:r>
                 </w:p>
               </w:txbxContent>
@@ -8355,15 +8766,10 @@
         <w:t>TCCR2A</w:t>
       </w:r>
       <w:r>
-        <w:t xml:space="preserve"> nous indique que le </w:t>
-      </w:r>
-      <w:proofErr w:type="spellStart"/>
-      <w:r>
-        <w:t>timer</w:t>
-      </w:r>
-      <w:proofErr w:type="spellEnd"/>
-      <w:r>
-        <w:t xml:space="preserve"> est en mode normale</w:t>
+        <w:t xml:space="preserve"> nous indique que le timer est en mode normal</w:t>
+      </w:r>
+      <w:r>
+        <w:t>.</w:t>
       </w:r>
     </w:p>
     <w:p>
@@ -8381,7 +8787,10 @@
         <w:t>TCCR2B</w:t>
       </w:r>
       <w:r>
-        <w:t xml:space="preserve"> est le coefficient diviseur de la fréquence du CPU </w:t>
+        <w:t xml:space="preserve"> est le coefficient diviseur de la fréquence du CPU</w:t>
+      </w:r>
+      <w:r>
+        <w:t>.</w:t>
       </w:r>
     </w:p>
     <w:p>
@@ -8399,23 +8808,10 @@
         <w:t>TIMSK2</w:t>
       </w:r>
       <w:r>
-        <w:t xml:space="preserve"> nous indique pour que le </w:t>
-      </w:r>
-      <w:proofErr w:type="spellStart"/>
-      <w:r>
-        <w:t>timer</w:t>
-      </w:r>
-      <w:proofErr w:type="spellEnd"/>
-      <w:r>
-        <w:t xml:space="preserve"> entre en interruption à chaque débordement (</w:t>
-      </w:r>
-      <w:proofErr w:type="spellStart"/>
-      <w:r>
-        <w:t>Overflow</w:t>
-      </w:r>
-      <w:proofErr w:type="spellEnd"/>
-      <w:r>
-        <w:t xml:space="preserve">) </w:t>
+        <w:t xml:space="preserve"> nous indique pour que le timer entre en interruption à chaque débordement (Overflow)</w:t>
+      </w:r>
+      <w:r>
+        <w:t>.</w:t>
       </w:r>
     </w:p>
     <w:p>
@@ -8426,22 +8822,20 @@
         <w:spacing w:after="240"/>
         <w:jc w:val="both"/>
       </w:pPr>
-      <w:proofErr w:type="spellStart"/>
       <w:r>
         <w:rPr>
           <w:b/>
         </w:rPr>
-        <w:t>sei</w:t>
-      </w:r>
-      <w:proofErr w:type="spellEnd"/>
-      <w:r>
-        <w:rPr>
-          <w:b/>
-        </w:rPr>
-        <w:t>() :</w:t>
-      </w:r>
-      <w:r>
-        <w:t xml:space="preserve"> Active les interruption.  </w:t>
+        <w:t>sei() :</w:t>
+      </w:r>
+      <w:r>
+        <w:t xml:space="preserve"> Active </w:t>
+      </w:r>
+      <w:r>
+        <w:t>les interruptions</w:t>
+      </w:r>
+      <w:r>
+        <w:t xml:space="preserve">.  </w:t>
       </w:r>
     </w:p>
     <w:p>
@@ -8544,15 +8938,7 @@
         <w:jc w:val="both"/>
       </w:pPr>
       <w:r>
-        <w:t xml:space="preserve">Ici notre </w:t>
-      </w:r>
-      <w:proofErr w:type="spellStart"/>
-      <w:r>
-        <w:t>timer</w:t>
-      </w:r>
-      <w:proofErr w:type="spellEnd"/>
-      <w:r>
-        <w:t xml:space="preserve"> entre en interruption 61 fois </w:t>
+        <w:t xml:space="preserve">Ici notre timer entre en interruption 61 fois </w:t>
       </w:r>
     </w:p>
     <w:p>
@@ -8564,7 +8950,19 @@
         <w:jc w:val="both"/>
       </w:pPr>
       <w:r>
-        <w:t>par seconde. Se qui correspond à la lever des drapeaux.</w:t>
+        <w:t>par seconde</w:t>
+      </w:r>
+      <w:r>
+        <w:t>, c</w:t>
+      </w:r>
+      <w:r>
+        <w:t>e qui correspond à la lev</w:t>
+      </w:r>
+      <w:r>
+        <w:t>ée</w:t>
+      </w:r>
+      <w:r>
+        <w:t xml:space="preserve"> des drapeaux.</w:t>
       </w:r>
     </w:p>
     <w:p>
@@ -8576,7 +8974,16 @@
         <w:jc w:val="both"/>
       </w:pPr>
       <w:r>
-        <w:t>Le premier drapeau se lève toute les 305 débordement</w:t>
+        <w:t>Le premier drapeau se lève tou</w:t>
+      </w:r>
+      <w:r>
+        <w:t>s</w:t>
+      </w:r>
+      <w:r>
+        <w:t xml:space="preserve"> les 305 débordement</w:t>
+      </w:r>
+      <w:r>
+        <w:t>s</w:t>
       </w:r>
     </w:p>
     <w:p>
@@ -8588,15 +8995,25 @@
         <w:jc w:val="both"/>
       </w:pPr>
       <w:r>
-        <w:t xml:space="preserve">du </w:t>
-      </w:r>
-      <w:proofErr w:type="spellStart"/>
-      <w:r>
-        <w:t>timer</w:t>
-      </w:r>
-      <w:proofErr w:type="spellEnd"/>
-      <w:r>
-        <w:t xml:space="preserve"> donc toute les 5 sec. Quant au deuxième</w:t>
+        <w:t>du timer</w:t>
+      </w:r>
+      <w:r>
+        <w:t>,</w:t>
+      </w:r>
+      <w:r>
+        <w:t xml:space="preserve"> donc toute</w:t>
+      </w:r>
+      <w:r>
+        <w:t>s</w:t>
+      </w:r>
+      <w:r>
+        <w:t xml:space="preserve"> les 5 sec</w:t>
+      </w:r>
+      <w:r>
+        <w:t>ondes</w:t>
+      </w:r>
+      <w:r>
+        <w:t>. Quant au deuxième</w:t>
       </w:r>
     </w:p>
     <w:p>
@@ -8608,7 +9025,19 @@
         <w:jc w:val="both"/>
       </w:pPr>
       <w:r>
-        <w:t>drapeau il se lève toute les 10 seconde.</w:t>
+        <w:t>drapeau</w:t>
+      </w:r>
+      <w:r>
+        <w:t>,</w:t>
+      </w:r>
+      <w:r>
+        <w:t xml:space="preserve"> il se lève </w:t>
+      </w:r>
+      <w:r>
+        <w:t>toutes les 10 secondes</w:t>
+      </w:r>
+      <w:r>
+        <w:t>.</w:t>
       </w:r>
     </w:p>
     <w:p>
@@ -8808,7 +9237,13 @@
         <w:jc w:val="both"/>
       </w:pPr>
       <w:r>
-        <w:t>Les drapeaux sont remis a zéro ainsi que le compteur, à la fin du programme, lancer par le deuxième drapeau.</w:t>
+        <w:t>Les drapeaux sont remis a zéro ainsi que le compteur, à la fin du programme, lanc</w:t>
+      </w:r>
+      <w:r>
+        <w:t>é</w:t>
+      </w:r>
+      <w:r>
+        <w:t xml:space="preserve"> par le deuxième drapeau.</w:t>
       </w:r>
     </w:p>
     <w:p>
@@ -8840,19 +9275,61 @@
         </w:rPr>
         <w:lastRenderedPageBreak/>
         <w:pict>
-          <v:shape id="_x0000_s1108" type="#_x0000_t202" style="position:absolute;left:0;text-align:left;margin-left:234.35pt;margin-top:16.9pt;width:218.05pt;height:260.25pt;z-index:251708928;visibility:visible;mso-wrap-distance-left:9pt;mso-wrap-distance-top:3.6pt;mso-wrap-distance-right:9pt;mso-wrap-distance-bottom:3.6pt;mso-position-horizontal-relative:text;mso-position-vertical-relative:text;mso-width-relative:margin;mso-height-relative:margin;v-text-anchor:top" stroked="f">
+          <v:shape id="_x0000_s1108" type="#_x0000_t202" style="position:absolute;left:0;text-align:left;margin-left:235.1pt;margin-top:2.65pt;width:218.05pt;height:282.75pt;z-index:251708928;visibility:visible;mso-wrap-distance-left:9pt;mso-wrap-distance-top:3.6pt;mso-wrap-distance-right:9pt;mso-wrap-distance-bottom:3.6pt;mso-position-horizontal-relative:text;mso-position-vertical-relative:text;mso-width-relative:margin;mso-height-relative:margin;v-text-anchor:top" stroked="f">
             <v:textbox>
               <w:txbxContent>
                 <w:p>
                   <w:r>
                     <w:tab/>
-                    <w:t>Ce morceau du code nous permet de récupérer les données envoyer par la tablette. C’est donné sont des valeurs qui corresponde à une requête soumise par l’utilisateur. Par exemple si la valeur envoyée est 8 nous passons en mode manuelle, si la valeur est 9 nous passons en mode automatique. De cette manière nous pouvons contrôler le mode de fonctionnement du radiateur.</w:t>
+                    <w:t>Ce morceau du code nous permet de récupérer les données envoy</w:t>
+                  </w:r>
+                  <w:r>
+                    <w:t>ées</w:t>
+                  </w:r>
+                  <w:r>
+                    <w:t xml:space="preserve"> par la tablette. C</w:t>
+                  </w:r>
+                  <w:r>
+                    <w:t xml:space="preserve">es </w:t>
+                  </w:r>
+                  <w:r>
+                    <w:t>donné</w:t>
+                  </w:r>
+                  <w:r>
+                    <w:t>es</w:t>
+                  </w:r>
+                  <w:r>
+                    <w:t xml:space="preserve"> sont des valeurs qui corresponde</w:t>
+                  </w:r>
+                  <w:r>
+                    <w:t>nt</w:t>
+                  </w:r>
+                  <w:r>
+                    <w:t xml:space="preserve"> à une requête soumise par l’utilisateur. Par exemple si la valeur envoyée est 8</w:t>
+                  </w:r>
+                  <w:r>
+                    <w:t>,</w:t>
+                  </w:r>
+                  <w:r>
+                    <w:t xml:space="preserve"> nous passons en mode manuel, si la valeur est 9 nous passons en mode automatique. De cette manière nous pouvons contrôler le mode de fonctionnement du radiateur.</w:t>
                   </w:r>
                 </w:p>
                 <w:p>
                   <w:r>
                     <w:tab/>
-                    <w:t xml:space="preserve">Maison.temperatureUtilisateur prend la valeur choisie par l’utilisateur pour sont chauffage. Ainsi lorsque le chauffage sera en mode automatique le chauffage restera à la température souhaitée.     </w:t>
+                    <w:t>Maison.temperatureUtilisateur prend la valeur choisie par l’utilisateur pour sont chauffage. Ainsi</w:t>
+                  </w:r>
+                  <w:r>
+                    <w:t>,</w:t>
+                  </w:r>
+                  <w:r>
+                    <w:t xml:space="preserve"> lorsque le chauffage sera en mode automatique</w:t>
+                  </w:r>
+                  <w:r>
+                    <w:t>,</w:t>
+                  </w:r>
+                  <w:r>
+                    <w:t xml:space="preserve"> le chauffage restera à latempératuresouhaitée.     </w:t>
                   </w:r>
                 </w:p>
               </w:txbxContent>
@@ -8867,7 +9344,7 @@
           <w:lang w:eastAsia="fr-FR"/>
         </w:rPr>
         <w:drawing>
-          <wp:anchor distT="0" distB="0" distL="114300" distR="114300" simplePos="0" relativeHeight="251629056" behindDoc="1" locked="0" layoutInCell="1" allowOverlap="1">
+          <wp:anchor distT="0" distB="0" distL="114300" distR="114300" simplePos="0" relativeHeight="251658240" behindDoc="1" locked="0" layoutInCell="1" allowOverlap="1">
             <wp:simplePos x="0" y="0"/>
             <wp:positionH relativeFrom="column">
               <wp:posOffset>71755</wp:posOffset>
@@ -9128,7 +9605,13 @@
       </w:pPr>
       <w:r>
         <w:tab/>
-        <w:t>Ici nous avons le code qui permet de contrôler le chauffage en automatique et en manuelle. On peut remarquer qu’il y a une plage d’hystérésis de 1 degrés qui nous permet de ne pas casser notre relai.</w:t>
+        <w:t>Ici nous avons le code qui permet de contrôler le chauffage en automatique et en manuel. On peut remarquer qu’il y a une plage d’hystérésis de 1 degré qui nous permet de ne pas casser notre relai</w:t>
+      </w:r>
+      <w:r>
+        <w:t>s</w:t>
+      </w:r>
+      <w:r>
+        <w:t>.</w:t>
       </w:r>
     </w:p>
     <w:p>
@@ -9154,8 +9637,6 @@
         </w:tabs>
         <w:jc w:val="both"/>
       </w:pPr>
-      <w:bookmarkStart w:id="56" w:name="_GoBack"/>
-      <w:bookmarkEnd w:id="56"/>
     </w:p>
     <w:p>
       <w:pPr>
@@ -9265,19 +9746,37 @@
                 <w:p>
                   <w:r>
                     <w:tab/>
-                    <w:t>Voici la première version de l’objets maison. Il sera amélioré par la suite avec l’arriver du code de l’étudiant 1.</w:t>
+                    <w:t>Voici la première version de l’objetmaison. Il sera amélioré par la suite avec l’arriv</w:t>
+                  </w:r>
+                  <w:r>
+                    <w:t>ée</w:t>
+                  </w:r>
+                  <w:r>
+                    <w:t xml:space="preserve"> du code de l’étudiant 1.</w:t>
                   </w:r>
                 </w:p>
                 <w:p>
                   <w:r>
                     <w:tab/>
-                    <w:t>Dans cet objet nous avons toutes les variables liées à un capteur ou à un actionneur (sont état, les valeurs qu’il renvoie, son mode de fonctionnement, etc.).</w:t>
+                    <w:t>Dans cet objet nous avons toutes les variables liées à un capteur ou à un actionneur (sonétat, les valeurs qu’il renvoie, son mode de fonctionnement, etc.).</w:t>
                   </w:r>
                 </w:p>
                 <w:p>
                   <w:r>
                     <w:tab/>
-                    <w:t xml:space="preserve">L’heure et la date son aussi sauvegarder séparément pour pouvoir par la suite les envoyer un par un à la tablette ou au serveur Web.  </w:t>
+                    <w:t>L’heure et la date son</w:t>
+                  </w:r>
+                  <w:r>
+                    <w:t>t</w:t>
+                  </w:r>
+                  <w:r>
+                    <w:t xml:space="preserve"> aussi sauvegard</w:t>
+                  </w:r>
+                  <w:r>
+                    <w:t>ées</w:t>
+                  </w:r>
+                  <w:r>
+                    <w:t xml:space="preserve"> séparément pour pouvoir par la suite les envoyer un par un à la tablette ou au serveur Web.  </w:t>
                   </w:r>
                 </w:p>
               </w:txbxContent>
@@ -9400,7 +9899,13 @@
         <w:t>R</w:t>
       </w:r>
       <w:r>
-        <w:t xml:space="preserve">EGROUPEMENT DES DIFFÉRENTES PARTIE. </w:t>
+        <w:t>EGROUPEMENT DES DIFFÉRENTES PARTIE</w:t>
+      </w:r>
+      <w:r>
+        <w:t>S</w:t>
+      </w:r>
+      <w:r>
+        <w:t xml:space="preserve">. </w:t>
       </w:r>
     </w:p>
     <w:p>
@@ -9669,10 +10174,10 @@
           <wp:anchor distT="0" distB="0" distL="114300" distR="114300" simplePos="0" relativeHeight="251710976" behindDoc="0" locked="0" layoutInCell="1" allowOverlap="1">
             <wp:simplePos x="0" y="0"/>
             <wp:positionH relativeFrom="column">
-              <wp:posOffset>3857625</wp:posOffset>
+              <wp:posOffset>3781425</wp:posOffset>
             </wp:positionH>
             <wp:positionV relativeFrom="paragraph">
-              <wp:posOffset>89535</wp:posOffset>
+              <wp:posOffset>108585</wp:posOffset>
             </wp:positionV>
             <wp:extent cx="2551430" cy="733425"/>
             <wp:effectExtent l="38100" t="57150" r="115570" b="104775"/>
@@ -9730,10 +10235,21 @@
         <w:tab/>
       </w:r>
       <w:r>
-        <w:t xml:space="preserve">Dans cette partie </w:t>
-      </w:r>
-      <w:r>
-        <w:t>nous verrons le travail que réalisé</w:t>
+        <w:t>Dans cette partie</w:t>
+      </w:r>
+      <w:r>
+        <w:t>,</w:t>
+      </w:r>
+      <w:r>
+        <w:t>nous verrons le travail que</w:t>
+      </w:r>
+      <w:r>
+        <w:t xml:space="preserve"> nous avons</w:t>
+      </w:r>
+      <w:bookmarkStart w:id="56" w:name="_GoBack"/>
+      <w:bookmarkEnd w:id="56"/>
+      <w:r>
+        <w:t xml:space="preserve"> réalisé</w:t>
       </w:r>
       <w:r>
         <w:t xml:space="preserve"> lors du regroupement de toute</w:t>
@@ -9742,10 +10258,28 @@
         <w:t>s</w:t>
       </w:r>
       <w:r>
-        <w:t xml:space="preserve"> nos partie</w:t>
-      </w:r>
-      <w:r>
-        <w:t xml:space="preserve">. Dans une premier temps nous avons réorganiser le code, nous avons créé de nouvelles bibliothèques plus intuitives et plus claires.  </w:t>
+        <w:t>nos parties</w:t>
+      </w:r>
+      <w:r>
+        <w:t xml:space="preserve">. Dans </w:t>
+      </w:r>
+      <w:r>
+        <w:t>un premier temps,</w:t>
+      </w:r>
+      <w:r>
+        <w:t xml:space="preserve"> nous avons réorganis</w:t>
+      </w:r>
+      <w:r>
+        <w:t>é</w:t>
+      </w:r>
+      <w:r>
+        <w:t xml:space="preserve"> le code, </w:t>
+      </w:r>
+      <w:r>
+        <w:t xml:space="preserve">puis </w:t>
+      </w:r>
+      <w:r>
+        <w:t xml:space="preserve">nous avons créé de nouvelles bibliothèques plus intuitives et plus claires.  </w:t>
       </w:r>
     </w:p>
     <w:p>
@@ -9824,18 +10358,46 @@
         </w:drawing>
       </w:r>
       <w:r>
-        <w:t xml:space="preserve">C'est nouvelle bibliothèque on leurs propre fonction initialisation ceux qui rend le </w:t>
-      </w:r>
-      <w:proofErr w:type="spellStart"/>
+        <w:t>C</w:t>
+      </w:r>
+      <w:r>
+        <w:t>e</w:t>
+      </w:r>
+      <w:r>
+        <w:t>s</w:t>
+      </w:r>
+      <w:r>
+        <w:t xml:space="preserve"> nouvelle</w:t>
+      </w:r>
+      <w:r>
+        <w:t>s</w:t>
+      </w:r>
+      <w:r>
+        <w:t xml:space="preserve"> bibliothèque</w:t>
+      </w:r>
+      <w:r>
+        <w:t>s</w:t>
+      </w:r>
+      <w:r>
+        <w:t xml:space="preserve"> on</w:t>
+      </w:r>
+      <w:r>
+        <w:t>t</w:t>
+      </w:r>
+      <w:r>
+        <w:t xml:space="preserve"> leur propre fonction initialisation</w:t>
+      </w:r>
+      <w:r>
+        <w:t>,</w:t>
+      </w:r>
+      <w:r>
+        <w:t xml:space="preserve"> ce qui rend le </w:t>
+      </w:r>
       <w:r>
         <w:rPr>
           <w:color w:val="00B0F0"/>
         </w:rPr>
         <w:t>void</w:t>
-      </w:r>
-      <w:proofErr w:type="spellEnd"/>
-      <w:r>
-        <w:t xml:space="preserve"> </w:t>
       </w:r>
       <w:r>
         <w:rPr>
@@ -10152,9 +10714,6 @@
         </w:tabs>
         <w:jc w:val="both"/>
       </w:pPr>
-      <w:r>
-        <w:t xml:space="preserve"> </w:t>
-      </w:r>
     </w:p>
     <w:p>
       <w:pPr>
@@ -10512,9 +11071,6 @@
         <w:t>LA BIBLIOTHÈQUE CAPTEUR.H :</w:t>
       </w:r>
       <w:bookmarkEnd w:id="57"/>
-      <w:r>
-        <w:t xml:space="preserve"> </w:t>
-      </w:r>
     </w:p>
     <w:p>
       <w:pPr>
@@ -10538,7 +11094,34 @@
       </w:pPr>
       <w:r>
         <w:tab/>
-        <w:t xml:space="preserve">Dans cette bibliothèque nous gérons tout les capteurs ( humidité, luminosité, température, qualité d'aire, mouvement et incendie), ainsi que l'envoie de SMS créé par l'étudiant 1 . </w:t>
+        <w:t>Dans cette bibliothèque</w:t>
+      </w:r>
+      <w:r>
+        <w:t>,</w:t>
+      </w:r>
+      <w:r>
+        <w:t xml:space="preserve"> nous gérons </w:t>
+      </w:r>
+      <w:r>
+        <w:t>tous</w:t>
+      </w:r>
+      <w:r>
+        <w:t xml:space="preserve"> les capteurs </w:t>
+      </w:r>
+      <w:r>
+        <w:t>(humidité</w:t>
+      </w:r>
+      <w:r>
+        <w:t>, luminosité, température, qualité d'air</w:t>
+      </w:r>
+      <w:r>
+        <w:t>,</w:t>
+      </w:r>
+      <w:r>
+        <w:t xml:space="preserve"> mouvement et incendie), ainsi que l'envoi de SMS créé par l'étudiant </w:t>
+      </w:r>
+      <w:r>
+        <w:t>1.</w:t>
       </w:r>
     </w:p>
     <w:p>
@@ -10697,7 +11280,19 @@
         <w:jc w:val="both"/>
       </w:pPr>
       <w:r>
-        <w:t>Chaque capteur renvoie une valeur qui est récupérer dans l'objet maison.</w:t>
+        <w:t>Chaque capteur renvoi</w:t>
+      </w:r>
+      <w:r>
+        <w:t>e</w:t>
+      </w:r>
+      <w:r>
+        <w:t xml:space="preserve"> une valeur qui est récupér</w:t>
+      </w:r>
+      <w:r>
+        <w:t>ée</w:t>
+      </w:r>
+      <w:r>
+        <w:t xml:space="preserve"> dans l'objet maison.</w:t>
       </w:r>
     </w:p>
     <w:p>
@@ -10920,9 +11515,6 @@
         <w:t>.H :</w:t>
       </w:r>
       <w:bookmarkEnd w:id="58"/>
-      <w:r>
-        <w:t xml:space="preserve"> </w:t>
-      </w:r>
     </w:p>
     <w:p>
       <w:pPr>
@@ -11118,7 +11710,13 @@
         <w:tab/>
       </w:r>
       <w:r>
-        <w:t>Voici l'objet maison finalisé, on y stocke toute valeur utilisable ainsi que deux méthodes dont nous allons nous servir pour communiquer avec la tablette et pour envoyer nos donnés au serveur web.</w:t>
+        <w:t>Voici l'objet maison finalisé, on y stocke toute valeur utilisable ainsi que deux méthodes dont nous allons nous servir pour communiquer avec la tablette et pour envoyer nos donné</w:t>
+      </w:r>
+      <w:r>
+        <w:t>e</w:t>
+      </w:r>
+      <w:r>
+        <w:t>s au serveur web.</w:t>
       </w:r>
     </w:p>
     <w:p>
@@ -11151,8 +11749,7 @@
       </w:pPr>
       <w:bookmarkStart w:id="59" w:name="_Toc514760550"/>
       <w:r>
-        <w:lastRenderedPageBreak/>
-        <w:t>FONCTION D'ENVOIE DE LA TRAME :</w:t>
+        <w:t>FONCTION D'ENVOI DE LA TRAME :</w:t>
       </w:r>
       <w:bookmarkEnd w:id="59"/>
     </w:p>
@@ -11254,7 +11851,28 @@
         <w:tab/>
       </w:r>
       <w:r>
-        <w:t xml:space="preserve">Dans cette fonction nous ajoutons les valeurs récupérer des différent capteur les une après les autres en les séparant par un point d'exclamation. </w:t>
+        <w:t>Dans cette fonction nous ajoutons les valeurs récupér</w:t>
+      </w:r>
+      <w:r>
+        <w:t>ées</w:t>
+      </w:r>
+      <w:r>
+        <w:t>des différents capteurs</w:t>
+      </w:r>
+      <w:r>
+        <w:t xml:space="preserve"> les une</w:t>
+      </w:r>
+      <w:r>
+        <w:t>s</w:t>
+      </w:r>
+      <w:r>
+        <w:t xml:space="preserve"> après les autres</w:t>
+      </w:r>
+      <w:r>
+        <w:t>,</w:t>
+      </w:r>
+      <w:r>
+        <w:t xml:space="preserve"> en les séparant par un point d'exclamation. </w:t>
       </w:r>
     </w:p>
     <w:p>
@@ -11364,7 +11982,43 @@
         <w:rPr>
           <w:color w:val="FE8637" w:themeColor="accent1"/>
         </w:rPr>
-        <w:t>État du volet n°1  0 = fermer et 1  = ouvert</w:t>
+        <w:t>État du volet n°</w:t>
+      </w:r>
+      <w:r>
+        <w:rPr>
+          <w:color w:val="FE8637" w:themeColor="accent1"/>
+        </w:rPr>
+        <w:t>1 0</w:t>
+      </w:r>
+      <w:r>
+        <w:rPr>
+          <w:color w:val="FE8637" w:themeColor="accent1"/>
+        </w:rPr>
+        <w:t xml:space="preserve"> = ferm</w:t>
+      </w:r>
+      <w:r>
+        <w:rPr>
+          <w:color w:val="FE8637" w:themeColor="accent1"/>
+        </w:rPr>
+        <w:t xml:space="preserve">é </w:t>
+      </w:r>
+      <w:r>
+        <w:rPr>
+          <w:color w:val="FE8637" w:themeColor="accent1"/>
+        </w:rPr>
+        <w:t xml:space="preserve">et </w:t>
+      </w:r>
+      <w:r>
+        <w:rPr>
+          <w:color w:val="FE8637" w:themeColor="accent1"/>
+        </w:rPr>
+        <w:t>1 =</w:t>
+      </w:r>
+      <w:r>
+        <w:rPr>
+          <w:color w:val="FE8637" w:themeColor="accent1"/>
+        </w:rPr>
+        <w:t xml:space="preserve"> ouvert</w:t>
       </w:r>
     </w:p>
     <w:p>
@@ -11378,7 +12032,43 @@
         <w:rPr>
           <w:color w:val="D8DD15"/>
         </w:rPr>
-        <w:t>État du volet n°1  0 = fermer et 1  = ouvert</w:t>
+        <w:t>État du volet n°</w:t>
+      </w:r>
+      <w:r>
+        <w:rPr>
+          <w:color w:val="D8DD15"/>
+        </w:rPr>
+        <w:t>1 0</w:t>
+      </w:r>
+      <w:r>
+        <w:rPr>
+          <w:color w:val="D8DD15"/>
+        </w:rPr>
+        <w:t xml:space="preserve"> = ferm</w:t>
+      </w:r>
+      <w:r>
+        <w:rPr>
+          <w:color w:val="D8DD15"/>
+        </w:rPr>
+        <w:t xml:space="preserve">é </w:t>
+      </w:r>
+      <w:r>
+        <w:rPr>
+          <w:color w:val="D8DD15"/>
+        </w:rPr>
+        <w:t xml:space="preserve">et </w:t>
+      </w:r>
+      <w:r>
+        <w:rPr>
+          <w:color w:val="D8DD15"/>
+        </w:rPr>
+        <w:t>1 =</w:t>
+      </w:r>
+      <w:r>
+        <w:rPr>
+          <w:color w:val="D8DD15"/>
+        </w:rPr>
+        <w:t xml:space="preserve"> ouvert</w:t>
       </w:r>
     </w:p>
     <w:p>
@@ -11392,7 +12082,31 @@
         <w:rPr>
           <w:color w:val="00B050"/>
         </w:rPr>
-        <w:t>État du radiateur  0 = éteint et 1  = allumé</w:t>
+        <w:t xml:space="preserve">État du </w:t>
+      </w:r>
+      <w:r>
+        <w:rPr>
+          <w:color w:val="00B050"/>
+        </w:rPr>
+        <w:t>radiateur 0</w:t>
+      </w:r>
+      <w:r>
+        <w:rPr>
+          <w:color w:val="00B050"/>
+        </w:rPr>
+        <w:t xml:space="preserve"> = éteint et </w:t>
+      </w:r>
+      <w:r>
+        <w:rPr>
+          <w:color w:val="00B050"/>
+        </w:rPr>
+        <w:t>1 =</w:t>
+      </w:r>
+      <w:r>
+        <w:rPr>
+          <w:color w:val="00B050"/>
+        </w:rPr>
+        <w:t xml:space="preserve"> allumé</w:t>
       </w:r>
     </w:p>
     <w:p>
@@ -11420,16 +12134,8 @@
         <w:rPr>
           <w:color w:val="0070C0"/>
         </w:rPr>
-        <w:t xml:space="preserve">Consommation en </w:t>
-      </w:r>
-      <w:proofErr w:type="spellStart"/>
-      <w:r>
-        <w:rPr>
-          <w:color w:val="0070C0"/>
-        </w:rPr>
-        <w:t>KwH</w:t>
-      </w:r>
-      <w:proofErr w:type="spellEnd"/>
+        <w:t>Consommation en KwH</w:t>
+      </w:r>
     </w:p>
     <w:p>
       <w:pPr>
@@ -11456,15 +12162,21 @@
         <w:rPr>
           <w:color w:val="856C4B"/>
         </w:rPr>
-        <w:t xml:space="preserve">Qualité de l'aire de 0 à 3 </w:t>
-      </w:r>
-    </w:p>
-    <w:p>
-      <w:pPr>
-        <w:jc w:val="both"/>
-      </w:pPr>
-      <w:r>
-        <w:t xml:space="preserve">Heure et date : jour ! moi ! année ! heure ! minutes ! </w:t>
+        <w:t xml:space="preserve">Qualité de l'air de 0 à 3 </w:t>
+      </w:r>
+    </w:p>
+    <w:p>
+      <w:pPr>
+        <w:jc w:val="both"/>
+      </w:pPr>
+      <w:r>
+        <w:t>Heure et date : jour ! moi</w:t>
+      </w:r>
+      <w:r>
+        <w:t>s</w:t>
+      </w:r>
+      <w:r>
+        <w:t xml:space="preserve"> ! année ! heure ! minutes ! </w:t>
       </w:r>
     </w:p>
     <w:p>
@@ -11514,7 +12226,6 @@
         <w:jc w:val="both"/>
       </w:pPr>
       <w:r>
-        <w:lastRenderedPageBreak/>
         <w:t>CONCLUSION :</w:t>
       </w:r>
     </w:p>
@@ -11526,13 +12237,19 @@
       </w:pPr>
       <w:r>
         <w:tab/>
-        <w:t xml:space="preserve">Mon ressentit : </w:t>
+        <w:t xml:space="preserve">Mon ressenti : </w:t>
       </w:r>
     </w:p>
     <w:p>
       <w:r>
         <w:tab/>
-        <w:t xml:space="preserve">Ce projet m'a beaucoup plu. Le travail d'équipes est quelque chose de très appréciable, et le faite d'être le chef de projet m'a beaucoup apporté, de la confiance en soit, des techniques d'organisation,  et j'ai pris connaissance de mes capacités de travail. </w:t>
+        <w:t xml:space="preserve">Ce projet m'a beaucoup plu. Le travail d'équipe est quelque chose de très appréciable, et le faitd'être le chef de projet m'a beaucoup apporté, de la confiance en soi, des techniques </w:t>
+      </w:r>
+      <w:r>
+        <w:t>d’organisation, et</w:t>
+      </w:r>
+      <w:r>
+        <w:t xml:space="preserve"> j'ai pris connaissance de mes capacités de travail. </w:t>
       </w:r>
     </w:p>
     <w:p>
@@ -11542,19 +12259,45 @@
       </w:pPr>
       <w:r>
         <w:tab/>
-        <w:t xml:space="preserve">Les évolution possible : </w:t>
+      </w:r>
+      <w:r>
+        <w:t>Les évolutions possibles</w:t>
+      </w:r>
+      <w:r>
+        <w:t xml:space="preserve"> : </w:t>
       </w:r>
     </w:p>
     <w:p>
       <w:r>
         <w:tab/>
-        <w:t xml:space="preserve">Pour les radiateur il faudrait envisager de les piloter automatiquement avec une plage d'hystérésis plus fine, car 1°C de différence dans une maison ça se ressent beaucoup. </w:t>
+        <w:t xml:space="preserve">Pour </w:t>
+      </w:r>
+      <w:r>
+        <w:t>les radiateurs</w:t>
+      </w:r>
+      <w:r>
+        <w:t xml:space="preserve"> il faudrait envisager de les piloter automatiquement avec une plage d'hystérésis plus fine, car 1°C de différence dans une maison </w:t>
+      </w:r>
+      <w:r>
+        <w:t xml:space="preserve">se ressent considérablement. </w:t>
       </w:r>
     </w:p>
     <w:p>
       <w:r>
         <w:tab/>
-        <w:t>Il faudrait aussi faire en sorte que les actionneurs puisse changer d'état en même temps et pas les un après les autres.</w:t>
+        <w:t>Il faudrait aussi faire en sorte que les actionneurs puisse</w:t>
+      </w:r>
+      <w:r>
+        <w:t>nt</w:t>
+      </w:r>
+      <w:r>
+        <w:t xml:space="preserve"> changer d'état en même temps et pas les un</w:t>
+      </w:r>
+      <w:r>
+        <w:t xml:space="preserve">s </w:t>
+      </w:r>
+      <w:r>
+        <w:t>après les autres.</w:t>
       </w:r>
     </w:p>
     <w:p>
@@ -11563,7 +12306,13 @@
       </w:pPr>
       <w:r>
         <w:tab/>
-        <w:t xml:space="preserve">Une amélioration de l'objet maison est aussi possible et recommander surtout au niveau des règles d'encapsulation. </w:t>
+        <w:t>Une amélioration de l'objet maison est aussi possible et recommand</w:t>
+      </w:r>
+      <w:r>
+        <w:t>é,</w:t>
+      </w:r>
+      <w:r>
+        <w:t xml:space="preserve"> surtout au niveau des règles d'encapsulation. </w:t>
       </w:r>
     </w:p>
     <w:p>
@@ -11625,12 +12374,6 @@
             </a:graphic>
           </wp:anchor>
         </w:drawing>
-      </w:r>
-      <w:r>
-        <w:t xml:space="preserve">  </w:t>
-      </w:r>
-      <w:r>
-        <w:t xml:space="preserve">   </w:t>
       </w:r>
     </w:p>
     <w:p>
@@ -11782,7 +12525,7 @@
                             <w:sz w:val="32"/>
                             <w:szCs w:val="32"/>
                           </w:rPr>
-                          <w:t>32</w:t>
+                          <w:t>31</w:t>
                         </w:r>
                         <w:r>
                           <w:rPr>
@@ -11869,16 +12612,10 @@
         <w:footnoteRef/>
       </w:r>
       <w:r>
-        <w:t xml:space="preserve"> </w:t>
-      </w:r>
-      <w:r>
         <w:rPr>
           <w:b/>
         </w:rPr>
-        <w:t>horodater :</w:t>
-      </w:r>
-      <w:r>
-        <w:t xml:space="preserve"> </w:t>
+        <w:t>Horodater :</w:t>
       </w:r>
       <w:r>
         <w:rPr>
@@ -13014,7 +13751,7 @@
 </file>
 
 <file path=customXml/itemProps2.xml><?xml version="1.0" encoding="utf-8"?>
-<ds:datastoreItem xmlns:ds="http://schemas.openxmlformats.org/officeDocument/2006/customXml" ds:itemID="{653D8206-27EB-4331-B073-55412A70FD17}">
+<ds:datastoreItem xmlns:ds="http://schemas.openxmlformats.org/officeDocument/2006/customXml" ds:itemID="{C6368656-0757-458D-A33A-69BF27A10830}">
   <ds:schemaRefs>
     <ds:schemaRef ds:uri="http://schemas.openxmlformats.org/officeDocument/2006/bibliography"/>
   </ds:schemaRefs>

</xml_diff>